<commit_message>
add List in Collection
</commit_message>
<xml_diff>
--- a/Practice Notes C#.docx
+++ b/Practice Notes C#.docx
@@ -6041,18 +6041,7 @@
           <w:shd w:val="clear" w:color="auto" w:fill="FFFFFF"/>
         </w:rPr>
         <w:lastRenderedPageBreak/>
-        <w:t xml:space="preserve">C# supports two types of threads are as </w:t>
-      </w:r>
-      <w:r>
-        <w:rPr>
-          <w:rFonts w:ascii="Arial" w:hAnsi="Arial" w:cs="Arial"/>
-          <w:color w:val="273239"/>
-          <w:spacing w:val="2"/>
-          <w:sz w:val="26"/>
-          <w:szCs w:val="26"/>
-          <w:shd w:val="clear" w:color="auto" w:fill="FFFFFF"/>
-        </w:rPr>
-        <w:t>follows:</w:t>
+        <w:t>C# supports two types of threads are as follows:</w:t>
       </w:r>
     </w:p>
     <w:p>
@@ -7235,22 +7224,7 @@
           <w:bdr w:val="none" w:sz="0" w:space="0" w:color="auto" w:frame="1"/>
           <w:shd w:val="clear" w:color="auto" w:fill="FFFFFF"/>
         </w:rPr>
-        <w:t xml:space="preserve">Some commonly used classes in this namespace </w:t>
-      </w:r>
-      <w:r>
-        <w:rPr>
-          <w:rStyle w:val="Emphasis"/>
-          <w:rFonts w:cstheme="minorHAnsi"/>
-          <w:b/>
-          <w:i w:val="0"/>
-          <w:color w:val="273239"/>
-          <w:spacing w:val="2"/>
-          <w:sz w:val="28"/>
-          <w:szCs w:val="28"/>
-          <w:bdr w:val="none" w:sz="0" w:space="0" w:color="auto" w:frame="1"/>
-          <w:shd w:val="clear" w:color="auto" w:fill="FFFFFF"/>
-        </w:rPr>
-        <w:t>are:</w:t>
+        <w:t>Some commonly used classes in this namespace are:</w:t>
       </w:r>
     </w:p>
     <w:tbl>
@@ -8157,19 +8131,7 @@
           <w:szCs w:val="28"/>
           <w:lang w:eastAsia="en-GB"/>
         </w:rPr>
-        <w:t>The following are the most common instance members of the System.T</w:t>
-      </w:r>
-      <w:bookmarkStart w:id="3" w:name="_GoBack"/>
-      <w:bookmarkEnd w:id="3"/>
-      <w:r>
-        <w:rPr>
-          <w:rFonts w:eastAsia="Times New Roman" w:cstheme="minorHAnsi"/>
-          <w:color w:val="212121"/>
-          <w:sz w:val="28"/>
-          <w:szCs w:val="28"/>
-          <w:lang w:eastAsia="en-GB"/>
-        </w:rPr>
-        <w:t>hreading.Thread class:</w:t>
+        <w:t>The following are the most common instance members of the System.Threading.Thread class:</w:t>
       </w:r>
     </w:p>
     <w:p>
@@ -8824,6 +8786,2524 @@
           <w:szCs w:val="28"/>
         </w:rPr>
       </w:pPr>
+    </w:p>
+    <w:p>
+      <w:pPr>
+        <w:pStyle w:val="Heading1"/>
+        <w:shd w:val="clear" w:color="auto" w:fill="FFFFFF"/>
+        <w:spacing w:before="0" w:beforeAutospacing="0" w:after="0" w:afterAutospacing="0"/>
+        <w:textAlignment w:val="baseline"/>
+        <w:rPr>
+          <w:rFonts w:asciiTheme="minorHAnsi" w:hAnsiTheme="minorHAnsi" w:cstheme="minorHAnsi"/>
+          <w:color w:val="273239"/>
+          <w:sz w:val="32"/>
+          <w:szCs w:val="32"/>
+        </w:rPr>
+      </w:pPr>
+      <w:r>
+        <w:rPr>
+          <w:rFonts w:asciiTheme="minorHAnsi" w:hAnsiTheme="minorHAnsi" w:cstheme="minorHAnsi"/>
+          <w:sz w:val="32"/>
+          <w:szCs w:val="32"/>
+        </w:rPr>
+        <w:t>Lifecycle and States of a Thread in C#</w:t>
+      </w:r>
+    </w:p>
+    <w:p>
+      <w:pPr>
+        <w:rPr>
+          <w:rFonts w:cstheme="minorHAnsi"/>
+          <w:spacing w:val="2"/>
+          <w:sz w:val="28"/>
+          <w:szCs w:val="28"/>
+          <w:shd w:val="clear" w:color="auto" w:fill="FFFFFF"/>
+        </w:rPr>
+      </w:pPr>
+      <w:r>
+        <w:rPr>
+          <w:rFonts w:cstheme="minorHAnsi"/>
+          <w:spacing w:val="2"/>
+          <w:sz w:val="28"/>
+          <w:szCs w:val="28"/>
+          <w:shd w:val="clear" w:color="auto" w:fill="FFFFFF"/>
+        </w:rPr>
+        <w:t>A thread in C# at any point of time exists in any one of the following states. A thread lies only in one of the shown states at any instant:</w:t>
+      </w:r>
+    </w:p>
+    <w:p>
+      <w:pPr>
+        <w:rPr>
+          <w:rStyle w:val="Strong"/>
+          <w:rFonts w:cstheme="minorHAnsi"/>
+          <w:spacing w:val="2"/>
+          <w:sz w:val="28"/>
+          <w:szCs w:val="28"/>
+          <w:bdr w:val="none" w:sz="0" w:space="0" w:color="auto" w:frame="1"/>
+          <w:shd w:val="clear" w:color="auto" w:fill="FFFFFF"/>
+        </w:rPr>
+      </w:pPr>
+      <w:r>
+        <w:rPr>
+          <w:rStyle w:val="Strong"/>
+          <w:rFonts w:cstheme="minorHAnsi"/>
+          <w:spacing w:val="2"/>
+          <w:sz w:val="28"/>
+          <w:szCs w:val="28"/>
+          <w:bdr w:val="none" w:sz="0" w:space="0" w:color="auto" w:frame="1"/>
+          <w:shd w:val="clear" w:color="auto" w:fill="FFFFFF"/>
+        </w:rPr>
+        <w:t>Flow Chart:</w:t>
+      </w:r>
+    </w:p>
+    <w:p>
+      <w:pPr>
+        <w:rPr>
+          <w:rFonts w:cstheme="minorHAnsi"/>
+          <w:sz w:val="28"/>
+          <w:szCs w:val="28"/>
+        </w:rPr>
+      </w:pPr>
+      <w:r>
+        <w:rPr>
+          <w:noProof/>
+          <w:lang w:eastAsia="en-GB"/>
+        </w:rPr>
+        <w:drawing>
+          <wp:inline distT="0" distB="0" distL="0" distR="0">
+            <wp:extent cx="5731510" cy="3920168"/>
+            <wp:effectExtent l="0" t="0" r="2540" b="4445"/>
+            <wp:docPr id="1" name="Picture 1" descr="https://media.geeksforgeeks.org/wp-content/uploads/Untitled-Diagram-23.jpg"/>
+            <wp:cNvGraphicFramePr>
+              <a:graphicFrameLocks xmlns:a="http://schemas.openxmlformats.org/drawingml/2006/main" noChangeAspect="1"/>
+            </wp:cNvGraphicFramePr>
+            <a:graphic xmlns:a="http://schemas.openxmlformats.org/drawingml/2006/main">
+              <a:graphicData uri="http://schemas.openxmlformats.org/drawingml/2006/picture">
+                <pic:pic xmlns:pic="http://schemas.openxmlformats.org/drawingml/2006/picture">
+                  <pic:nvPicPr>
+                    <pic:cNvPr id="0" name="Picture 1" descr="https://media.geeksforgeeks.org/wp-content/uploads/Untitled-Diagram-23.jpg"/>
+                    <pic:cNvPicPr>
+                      <a:picLocks noChangeAspect="1" noChangeArrowheads="1"/>
+                    </pic:cNvPicPr>
+                  </pic:nvPicPr>
+                  <pic:blipFill>
+                    <a:blip r:embed="rId29">
+                      <a:extLst>
+                        <a:ext uri="{28A0092B-C50C-407E-A947-70E740481C1C}">
+                          <a14:useLocalDpi xmlns:a14="http://schemas.microsoft.com/office/drawing/2010/main" val="0"/>
+                        </a:ext>
+                      </a:extLst>
+                    </a:blip>
+                    <a:srcRect/>
+                    <a:stretch>
+                      <a:fillRect/>
+                    </a:stretch>
+                  </pic:blipFill>
+                  <pic:spPr bwMode="auto">
+                    <a:xfrm>
+                      <a:off x="0" y="0"/>
+                      <a:ext cx="5731510" cy="3920168"/>
+                    </a:xfrm>
+                    <a:prstGeom prst="rect">
+                      <a:avLst/>
+                    </a:prstGeom>
+                    <a:noFill/>
+                    <a:ln>
+                      <a:noFill/>
+                    </a:ln>
+                  </pic:spPr>
+                </pic:pic>
+              </a:graphicData>
+            </a:graphic>
+          </wp:inline>
+        </w:drawing>
+      </w:r>
+    </w:p>
+    <w:p>
+      <w:pPr>
+        <w:rPr>
+          <w:rFonts w:cstheme="minorHAnsi"/>
+          <w:b/>
+          <w:spacing w:val="2"/>
+          <w:sz w:val="28"/>
+          <w:szCs w:val="28"/>
+          <w:shd w:val="clear" w:color="auto" w:fill="FFFFFF"/>
+        </w:rPr>
+      </w:pPr>
+      <w:r>
+        <w:rPr>
+          <w:rFonts w:cstheme="minorHAnsi"/>
+          <w:b/>
+          <w:spacing w:val="2"/>
+          <w:sz w:val="28"/>
+          <w:szCs w:val="28"/>
+          <w:shd w:val="clear" w:color="auto" w:fill="FFFFFF"/>
+        </w:rPr>
+        <w:t>Life Cycle of a thread</w:t>
+      </w:r>
+    </w:p>
+    <w:p>
+      <w:pPr>
+        <w:pStyle w:val="ListParagraph"/>
+        <w:numPr>
+          <w:ilvl w:val="0"/>
+          <w:numId w:val="30"/>
+        </w:numPr>
+        <w:rPr>
+          <w:rFonts w:cstheme="minorHAnsi"/>
+          <w:b/>
+          <w:sz w:val="28"/>
+          <w:szCs w:val="28"/>
+        </w:rPr>
+      </w:pPr>
+      <w:r>
+        <w:rPr>
+          <w:rStyle w:val="Strong"/>
+          <w:rFonts w:cstheme="minorHAnsi"/>
+          <w:spacing w:val="2"/>
+          <w:sz w:val="28"/>
+          <w:szCs w:val="28"/>
+          <w:bdr w:val="none" w:sz="0" w:space="0" w:color="auto" w:frame="1"/>
+          <w:shd w:val="clear" w:color="auto" w:fill="FFFFFF"/>
+        </w:rPr>
+        <w:lastRenderedPageBreak/>
+        <w:t>Unstarted state: </w:t>
+      </w:r>
+      <w:r>
+        <w:rPr>
+          <w:rFonts w:cstheme="minorHAnsi"/>
+          <w:spacing w:val="2"/>
+          <w:sz w:val="28"/>
+          <w:szCs w:val="28"/>
+          <w:shd w:val="clear" w:color="auto" w:fill="FFFFFF"/>
+        </w:rPr>
+        <w:t>When an instance of a Thread class is created, it is in the unstarted state, means the thread has not yet started to run when the thread is in this state. Or in other words </w:t>
+      </w:r>
+      <w:r>
+        <w:rPr>
+          <w:rFonts w:cstheme="minorHAnsi"/>
+          <w:i/>
+          <w:iCs/>
+          <w:spacing w:val="2"/>
+          <w:sz w:val="28"/>
+          <w:szCs w:val="28"/>
+          <w:bdr w:val="none" w:sz="0" w:space="0" w:color="auto" w:frame="1"/>
+          <w:shd w:val="clear" w:color="auto" w:fill="FFFFFF"/>
+        </w:rPr>
+        <w:t>Start()</w:t>
+      </w:r>
+      <w:r>
+        <w:rPr>
+          <w:rFonts w:cstheme="minorHAnsi"/>
+          <w:spacing w:val="2"/>
+          <w:sz w:val="28"/>
+          <w:szCs w:val="28"/>
+          <w:shd w:val="clear" w:color="auto" w:fill="FFFFFF"/>
+        </w:rPr>
+        <w:t> method is not called.</w:t>
+      </w:r>
+    </w:p>
+    <w:p>
+      <w:pPr>
+        <w:pStyle w:val="ListParagraph"/>
+        <w:tabs>
+          <w:tab w:val="left" w:pos="916"/>
+          <w:tab w:val="left" w:pos="1832"/>
+          <w:tab w:val="left" w:pos="2748"/>
+          <w:tab w:val="left" w:pos="3664"/>
+          <w:tab w:val="left" w:pos="4580"/>
+          <w:tab w:val="left" w:pos="5496"/>
+          <w:tab w:val="left" w:pos="6412"/>
+          <w:tab w:val="left" w:pos="7328"/>
+          <w:tab w:val="left" w:pos="8244"/>
+          <w:tab w:val="left" w:pos="9160"/>
+          <w:tab w:val="left" w:pos="10076"/>
+          <w:tab w:val="left" w:pos="10992"/>
+          <w:tab w:val="left" w:pos="11908"/>
+          <w:tab w:val="left" w:pos="12824"/>
+          <w:tab w:val="left" w:pos="13740"/>
+          <w:tab w:val="left" w:pos="14656"/>
+        </w:tabs>
+        <w:spacing w:after="150" w:line="240" w:lineRule="auto"/>
+        <w:textAlignment w:val="baseline"/>
+        <w:rPr>
+          <w:rFonts w:eastAsia="Times New Roman" w:cstheme="minorHAnsi"/>
+          <w:spacing w:val="2"/>
+          <w:sz w:val="28"/>
+          <w:szCs w:val="28"/>
+          <w:lang w:eastAsia="en-GB"/>
+        </w:rPr>
+      </w:pPr>
+      <w:r>
+        <w:rPr>
+          <w:rFonts w:eastAsia="Times New Roman" w:cstheme="minorHAnsi"/>
+          <w:spacing w:val="2"/>
+          <w:sz w:val="28"/>
+          <w:szCs w:val="28"/>
+          <w:lang w:eastAsia="en-GB"/>
+        </w:rPr>
+        <w:t xml:space="preserve">Thread thr = new Thread(); </w:t>
+      </w:r>
+    </w:p>
+    <w:p>
+      <w:pPr>
+        <w:pStyle w:val="ListParagraph"/>
+        <w:numPr>
+          <w:ilvl w:val="0"/>
+          <w:numId w:val="30"/>
+        </w:numPr>
+        <w:tabs>
+          <w:tab w:val="left" w:pos="916"/>
+          <w:tab w:val="left" w:pos="1832"/>
+          <w:tab w:val="left" w:pos="2748"/>
+          <w:tab w:val="left" w:pos="3664"/>
+          <w:tab w:val="left" w:pos="4580"/>
+          <w:tab w:val="left" w:pos="5496"/>
+          <w:tab w:val="left" w:pos="6412"/>
+          <w:tab w:val="left" w:pos="7328"/>
+          <w:tab w:val="left" w:pos="8244"/>
+          <w:tab w:val="left" w:pos="9160"/>
+          <w:tab w:val="left" w:pos="10076"/>
+          <w:tab w:val="left" w:pos="10992"/>
+          <w:tab w:val="left" w:pos="11908"/>
+          <w:tab w:val="left" w:pos="12824"/>
+          <w:tab w:val="left" w:pos="13740"/>
+          <w:tab w:val="left" w:pos="14656"/>
+        </w:tabs>
+        <w:spacing w:after="150" w:line="240" w:lineRule="auto"/>
+        <w:textAlignment w:val="baseline"/>
+        <w:rPr>
+          <w:rFonts w:eastAsia="Times New Roman" w:cstheme="minorHAnsi"/>
+          <w:spacing w:val="2"/>
+          <w:sz w:val="28"/>
+          <w:szCs w:val="28"/>
+          <w:lang w:eastAsia="en-GB"/>
+        </w:rPr>
+      </w:pPr>
+      <w:r>
+        <w:rPr>
+          <w:rStyle w:val="Strong"/>
+          <w:rFonts w:cstheme="minorHAnsi"/>
+          <w:spacing w:val="2"/>
+          <w:sz w:val="28"/>
+          <w:szCs w:val="28"/>
+          <w:bdr w:val="none" w:sz="0" w:space="0" w:color="auto" w:frame="1"/>
+          <w:shd w:val="clear" w:color="auto" w:fill="FFFFFF"/>
+        </w:rPr>
+        <w:t>Runnable State: </w:t>
+      </w:r>
+      <w:r>
+        <w:rPr>
+          <w:rFonts w:cstheme="minorHAnsi"/>
+          <w:spacing w:val="2"/>
+          <w:sz w:val="28"/>
+          <w:szCs w:val="28"/>
+          <w:shd w:val="clear" w:color="auto" w:fill="FFFFFF"/>
+        </w:rPr>
+        <w:t>A thread that is ready to run is moved to runnable state. In this state, a thread might actually be running or it might be ready to run at any instant of time. It is the responsibility of the thread scheduler to give the thread, time to run. Or in other words, the </w:t>
+      </w:r>
+      <w:r>
+        <w:rPr>
+          <w:rFonts w:cstheme="minorHAnsi"/>
+          <w:i/>
+          <w:iCs/>
+          <w:spacing w:val="2"/>
+          <w:sz w:val="28"/>
+          <w:szCs w:val="28"/>
+          <w:bdr w:val="none" w:sz="0" w:space="0" w:color="auto" w:frame="1"/>
+          <w:shd w:val="clear" w:color="auto" w:fill="FFFFFF"/>
+        </w:rPr>
+        <w:t>Start()</w:t>
+      </w:r>
+      <w:r>
+        <w:rPr>
+          <w:rFonts w:cstheme="minorHAnsi"/>
+          <w:spacing w:val="2"/>
+          <w:sz w:val="28"/>
+          <w:szCs w:val="28"/>
+          <w:shd w:val="clear" w:color="auto" w:fill="FFFFFF"/>
+        </w:rPr>
+        <w:t> method is called. </w:t>
+      </w:r>
+    </w:p>
+    <w:p>
+      <w:pPr>
+        <w:numPr>
+          <w:ilvl w:val="0"/>
+          <w:numId w:val="30"/>
+        </w:numPr>
+        <w:shd w:val="clear" w:color="auto" w:fill="FFFFFF"/>
+        <w:spacing w:after="0" w:line="240" w:lineRule="auto"/>
+        <w:textAlignment w:val="baseline"/>
+        <w:rPr>
+          <w:rFonts w:eastAsia="Times New Roman" w:cstheme="minorHAnsi"/>
+          <w:spacing w:val="2"/>
+          <w:sz w:val="28"/>
+          <w:szCs w:val="28"/>
+          <w:lang w:eastAsia="en-GB"/>
+        </w:rPr>
+      </w:pPr>
+      <w:r>
+        <w:rPr>
+          <w:rFonts w:eastAsia="Times New Roman" w:cstheme="minorHAnsi"/>
+          <w:b/>
+          <w:bCs/>
+          <w:spacing w:val="2"/>
+          <w:sz w:val="28"/>
+          <w:szCs w:val="28"/>
+          <w:bdr w:val="none" w:sz="0" w:space="0" w:color="auto" w:frame="1"/>
+          <w:lang w:eastAsia="en-GB"/>
+        </w:rPr>
+        <w:t>Running State: </w:t>
+      </w:r>
+      <w:r>
+        <w:rPr>
+          <w:rFonts w:eastAsia="Times New Roman" w:cstheme="minorHAnsi"/>
+          <w:spacing w:val="2"/>
+          <w:sz w:val="28"/>
+          <w:szCs w:val="28"/>
+          <w:lang w:eastAsia="en-GB"/>
+        </w:rPr>
+        <w:t>A thread that is running. Or in other words, the thread gets the processor.</w:t>
+      </w:r>
+    </w:p>
+    <w:p>
+      <w:pPr>
+        <w:numPr>
+          <w:ilvl w:val="0"/>
+          <w:numId w:val="30"/>
+        </w:numPr>
+        <w:shd w:val="clear" w:color="auto" w:fill="FFFFFF"/>
+        <w:spacing w:after="0" w:line="240" w:lineRule="auto"/>
+        <w:textAlignment w:val="baseline"/>
+        <w:rPr>
+          <w:rFonts w:eastAsia="Times New Roman" w:cstheme="minorHAnsi"/>
+          <w:spacing w:val="2"/>
+          <w:sz w:val="28"/>
+          <w:szCs w:val="28"/>
+          <w:lang w:eastAsia="en-GB"/>
+        </w:rPr>
+      </w:pPr>
+      <w:r>
+        <w:rPr>
+          <w:rFonts w:eastAsia="Times New Roman" w:cstheme="minorHAnsi"/>
+          <w:b/>
+          <w:bCs/>
+          <w:spacing w:val="2"/>
+          <w:sz w:val="28"/>
+          <w:szCs w:val="28"/>
+          <w:bdr w:val="none" w:sz="0" w:space="0" w:color="auto" w:frame="1"/>
+          <w:lang w:eastAsia="en-GB"/>
+        </w:rPr>
+        <w:t>Not Runnable State: </w:t>
+      </w:r>
+      <w:r>
+        <w:rPr>
+          <w:rFonts w:eastAsia="Times New Roman" w:cstheme="minorHAnsi"/>
+          <w:spacing w:val="2"/>
+          <w:sz w:val="28"/>
+          <w:szCs w:val="28"/>
+          <w:lang w:eastAsia="en-GB"/>
+        </w:rPr>
+        <w:t>A thread that is not executable because</w:t>
+      </w:r>
+    </w:p>
+    <w:p>
+      <w:pPr>
+        <w:numPr>
+          <w:ilvl w:val="1"/>
+          <w:numId w:val="30"/>
+        </w:numPr>
+        <w:shd w:val="clear" w:color="auto" w:fill="FFFFFF"/>
+        <w:spacing w:after="0" w:line="240" w:lineRule="auto"/>
+        <w:textAlignment w:val="baseline"/>
+        <w:rPr>
+          <w:rFonts w:eastAsia="Times New Roman" w:cstheme="minorHAnsi"/>
+          <w:spacing w:val="2"/>
+          <w:sz w:val="28"/>
+          <w:szCs w:val="28"/>
+          <w:lang w:eastAsia="en-GB"/>
+        </w:rPr>
+      </w:pPr>
+      <w:r>
+        <w:rPr>
+          <w:rFonts w:eastAsia="Times New Roman" w:cstheme="minorHAnsi"/>
+          <w:spacing w:val="2"/>
+          <w:sz w:val="28"/>
+          <w:szCs w:val="28"/>
+          <w:lang w:eastAsia="en-GB"/>
+        </w:rPr>
+        <w:t>Sleep() method is called.</w:t>
+      </w:r>
+    </w:p>
+    <w:p>
+      <w:pPr>
+        <w:numPr>
+          <w:ilvl w:val="1"/>
+          <w:numId w:val="30"/>
+        </w:numPr>
+        <w:shd w:val="clear" w:color="auto" w:fill="FFFFFF"/>
+        <w:spacing w:after="0" w:line="240" w:lineRule="auto"/>
+        <w:textAlignment w:val="baseline"/>
+        <w:rPr>
+          <w:rFonts w:eastAsia="Times New Roman" w:cstheme="minorHAnsi"/>
+          <w:spacing w:val="2"/>
+          <w:sz w:val="28"/>
+          <w:szCs w:val="28"/>
+          <w:lang w:eastAsia="en-GB"/>
+        </w:rPr>
+      </w:pPr>
+      <w:r>
+        <w:rPr>
+          <w:rFonts w:eastAsia="Times New Roman" w:cstheme="minorHAnsi"/>
+          <w:spacing w:val="2"/>
+          <w:sz w:val="28"/>
+          <w:szCs w:val="28"/>
+          <w:lang w:eastAsia="en-GB"/>
+        </w:rPr>
+        <w:t>Wait() method is called.</w:t>
+      </w:r>
+    </w:p>
+    <w:p>
+      <w:pPr>
+        <w:numPr>
+          <w:ilvl w:val="1"/>
+          <w:numId w:val="30"/>
+        </w:numPr>
+        <w:shd w:val="clear" w:color="auto" w:fill="FFFFFF"/>
+        <w:spacing w:after="0" w:line="240" w:lineRule="auto"/>
+        <w:textAlignment w:val="baseline"/>
+        <w:rPr>
+          <w:rFonts w:eastAsia="Times New Roman" w:cstheme="minorHAnsi"/>
+          <w:spacing w:val="2"/>
+          <w:sz w:val="28"/>
+          <w:szCs w:val="28"/>
+          <w:lang w:eastAsia="en-GB"/>
+        </w:rPr>
+      </w:pPr>
+      <w:r>
+        <w:rPr>
+          <w:rFonts w:eastAsia="Times New Roman" w:cstheme="minorHAnsi"/>
+          <w:spacing w:val="2"/>
+          <w:sz w:val="28"/>
+          <w:szCs w:val="28"/>
+          <w:lang w:eastAsia="en-GB"/>
+        </w:rPr>
+        <w:t>Due to I/O request.</w:t>
+      </w:r>
+    </w:p>
+    <w:p>
+      <w:pPr>
+        <w:numPr>
+          <w:ilvl w:val="1"/>
+          <w:numId w:val="30"/>
+        </w:numPr>
+        <w:shd w:val="clear" w:color="auto" w:fill="FFFFFF"/>
+        <w:spacing w:after="0" w:line="240" w:lineRule="auto"/>
+        <w:textAlignment w:val="baseline"/>
+        <w:rPr>
+          <w:rFonts w:eastAsia="Times New Roman" w:cstheme="minorHAnsi"/>
+          <w:spacing w:val="2"/>
+          <w:sz w:val="28"/>
+          <w:szCs w:val="28"/>
+          <w:lang w:eastAsia="en-GB"/>
+        </w:rPr>
+      </w:pPr>
+      <w:r>
+        <w:rPr>
+          <w:rFonts w:eastAsia="Times New Roman" w:cstheme="minorHAnsi"/>
+          <w:spacing w:val="2"/>
+          <w:sz w:val="28"/>
+          <w:szCs w:val="28"/>
+          <w:lang w:eastAsia="en-GB"/>
+        </w:rPr>
+        <w:t>Suspend() method is called.</w:t>
+      </w:r>
+    </w:p>
+    <w:p>
+      <w:pPr>
+        <w:numPr>
+          <w:ilvl w:val="0"/>
+          <w:numId w:val="30"/>
+        </w:numPr>
+        <w:shd w:val="clear" w:color="auto" w:fill="FFFFFF"/>
+        <w:spacing w:after="0" w:line="240" w:lineRule="auto"/>
+        <w:textAlignment w:val="baseline"/>
+        <w:rPr>
+          <w:rFonts w:eastAsia="Times New Roman" w:cstheme="minorHAnsi"/>
+          <w:spacing w:val="2"/>
+          <w:sz w:val="28"/>
+          <w:szCs w:val="28"/>
+          <w:lang w:eastAsia="en-GB"/>
+        </w:rPr>
+      </w:pPr>
+      <w:r>
+        <w:rPr>
+          <w:rFonts w:eastAsia="Times New Roman" w:cstheme="minorHAnsi"/>
+          <w:b/>
+          <w:bCs/>
+          <w:spacing w:val="2"/>
+          <w:sz w:val="28"/>
+          <w:szCs w:val="28"/>
+          <w:bdr w:val="none" w:sz="0" w:space="0" w:color="auto" w:frame="1"/>
+          <w:lang w:eastAsia="en-GB"/>
+        </w:rPr>
+        <w:t>Dead State:</w:t>
+      </w:r>
+      <w:r>
+        <w:rPr>
+          <w:rFonts w:eastAsia="Times New Roman" w:cstheme="minorHAnsi"/>
+          <w:spacing w:val="2"/>
+          <w:sz w:val="28"/>
+          <w:szCs w:val="28"/>
+          <w:lang w:eastAsia="en-GB"/>
+        </w:rPr>
+        <w:t> When the thread completes its task, then thread enters into dead, terminates, abort state.</w:t>
+      </w:r>
+    </w:p>
+    <w:p>
+      <w:pPr>
+        <w:shd w:val="clear" w:color="auto" w:fill="FFFFFF"/>
+        <w:spacing w:after="0" w:line="240" w:lineRule="auto"/>
+        <w:ind w:left="720"/>
+        <w:textAlignment w:val="baseline"/>
+        <w:rPr>
+          <w:rFonts w:eastAsia="Times New Roman" w:cstheme="minorHAnsi"/>
+          <w:spacing w:val="2"/>
+          <w:sz w:val="28"/>
+          <w:szCs w:val="28"/>
+          <w:lang w:eastAsia="en-GB"/>
+        </w:rPr>
+      </w:pPr>
+    </w:p>
+    <w:p>
+      <w:pPr>
+        <w:pStyle w:val="Heading1"/>
+        <w:shd w:val="clear" w:color="auto" w:fill="FFFFFF"/>
+        <w:spacing w:before="0" w:beforeAutospacing="0" w:after="0" w:afterAutospacing="0"/>
+        <w:textAlignment w:val="baseline"/>
+        <w:rPr>
+          <w:rFonts w:asciiTheme="minorHAnsi" w:hAnsiTheme="minorHAnsi" w:cstheme="minorHAnsi"/>
+          <w:sz w:val="44"/>
+          <w:szCs w:val="44"/>
+        </w:rPr>
+      </w:pPr>
+      <w:r>
+        <w:rPr>
+          <w:rFonts w:asciiTheme="minorHAnsi" w:hAnsiTheme="minorHAnsi" w:cstheme="minorHAnsi"/>
+          <w:sz w:val="44"/>
+          <w:szCs w:val="44"/>
+        </w:rPr>
+        <w:t>Collections in C#</w:t>
+      </w:r>
+    </w:p>
+    <w:p>
+      <w:pPr>
+        <w:pStyle w:val="Heading1"/>
+        <w:numPr>
+          <w:ilvl w:val="0"/>
+          <w:numId w:val="34"/>
+        </w:numPr>
+        <w:shd w:val="clear" w:color="auto" w:fill="FFFFFF"/>
+        <w:spacing w:before="0" w:beforeAutospacing="0" w:after="0" w:afterAutospacing="0"/>
+        <w:textAlignment w:val="baseline"/>
+        <w:rPr>
+          <w:rFonts w:asciiTheme="minorHAnsi" w:hAnsiTheme="minorHAnsi" w:cstheme="minorHAnsi"/>
+          <w:b w:val="0"/>
+          <w:sz w:val="28"/>
+          <w:szCs w:val="28"/>
+        </w:rPr>
+      </w:pPr>
+      <w:r>
+        <w:rPr>
+          <w:rFonts w:asciiTheme="minorHAnsi" w:hAnsiTheme="minorHAnsi" w:cstheme="minorHAnsi"/>
+          <w:b w:val="0"/>
+          <w:spacing w:val="2"/>
+          <w:sz w:val="28"/>
+          <w:szCs w:val="28"/>
+          <w:shd w:val="clear" w:color="auto" w:fill="FFFFFF"/>
+        </w:rPr>
+        <w:t>Collections standardize the way of which the objects are handled by your program.</w:t>
+      </w:r>
+    </w:p>
+    <w:p>
+      <w:pPr>
+        <w:pStyle w:val="Heading1"/>
+        <w:numPr>
+          <w:ilvl w:val="0"/>
+          <w:numId w:val="34"/>
+        </w:numPr>
+        <w:shd w:val="clear" w:color="auto" w:fill="FFFFFF"/>
+        <w:spacing w:before="0" w:beforeAutospacing="0" w:after="0" w:afterAutospacing="0"/>
+        <w:textAlignment w:val="baseline"/>
+        <w:rPr>
+          <w:rFonts w:asciiTheme="minorHAnsi" w:hAnsiTheme="minorHAnsi" w:cstheme="minorHAnsi"/>
+          <w:b w:val="0"/>
+          <w:sz w:val="28"/>
+          <w:szCs w:val="28"/>
+        </w:rPr>
+      </w:pPr>
+      <w:r>
+        <w:rPr>
+          <w:rFonts w:asciiTheme="minorHAnsi" w:hAnsiTheme="minorHAnsi" w:cstheme="minorHAnsi"/>
+          <w:b w:val="0"/>
+          <w:spacing w:val="2"/>
+          <w:sz w:val="28"/>
+          <w:szCs w:val="28"/>
+          <w:shd w:val="clear" w:color="auto" w:fill="FFFFFF"/>
+        </w:rPr>
+        <w:t xml:space="preserve"> In other words, it contains a set of classes to contain elements in a generalized manner. </w:t>
+      </w:r>
+    </w:p>
+    <w:p>
+      <w:pPr>
+        <w:pStyle w:val="Heading1"/>
+        <w:numPr>
+          <w:ilvl w:val="0"/>
+          <w:numId w:val="34"/>
+        </w:numPr>
+        <w:shd w:val="clear" w:color="auto" w:fill="FFFFFF"/>
+        <w:spacing w:before="0" w:beforeAutospacing="0" w:after="0" w:afterAutospacing="0"/>
+        <w:textAlignment w:val="baseline"/>
+        <w:rPr>
+          <w:rFonts w:asciiTheme="minorHAnsi" w:hAnsiTheme="minorHAnsi" w:cstheme="minorHAnsi"/>
+          <w:b w:val="0"/>
+          <w:sz w:val="28"/>
+          <w:szCs w:val="28"/>
+        </w:rPr>
+      </w:pPr>
+      <w:r>
+        <w:rPr>
+          <w:rFonts w:asciiTheme="minorHAnsi" w:hAnsiTheme="minorHAnsi" w:cstheme="minorHAnsi"/>
+          <w:b w:val="0"/>
+          <w:spacing w:val="2"/>
+          <w:sz w:val="28"/>
+          <w:szCs w:val="28"/>
+          <w:shd w:val="clear" w:color="auto" w:fill="FFFFFF"/>
+        </w:rPr>
+        <w:t>With the help of collections, the user can perform several operations on objects like the store, update, delete, retrieve, search, sort etc.</w:t>
+      </w:r>
+    </w:p>
+    <w:p>
+      <w:pPr>
+        <w:pStyle w:val="Heading1"/>
+        <w:shd w:val="clear" w:color="auto" w:fill="FFFFFF"/>
+        <w:spacing w:before="0" w:beforeAutospacing="0" w:after="0" w:afterAutospacing="0"/>
+        <w:ind w:left="360"/>
+        <w:textAlignment w:val="baseline"/>
+        <w:rPr>
+          <w:rFonts w:asciiTheme="minorHAnsi" w:hAnsiTheme="minorHAnsi" w:cstheme="minorHAnsi"/>
+          <w:b w:val="0"/>
+          <w:sz w:val="28"/>
+          <w:szCs w:val="28"/>
+        </w:rPr>
+      </w:pPr>
+    </w:p>
+    <w:p>
+      <w:pPr>
+        <w:ind w:left="360"/>
+        <w:rPr>
+          <w:rFonts w:cstheme="minorHAnsi"/>
+          <w:b/>
+          <w:spacing w:val="2"/>
+          <w:sz w:val="28"/>
+          <w:szCs w:val="28"/>
+          <w:shd w:val="clear" w:color="auto" w:fill="FFFFFF"/>
+        </w:rPr>
+      </w:pPr>
+      <w:r>
+        <w:rPr>
+          <w:rFonts w:cstheme="minorHAnsi"/>
+          <w:b/>
+          <w:spacing w:val="2"/>
+          <w:sz w:val="28"/>
+          <w:szCs w:val="28"/>
+          <w:shd w:val="clear" w:color="auto" w:fill="FFFFFF"/>
+        </w:rPr>
+        <w:t>C# divide collection in several classes, some of the common classes are shown below:</w:t>
+      </w:r>
+    </w:p>
+    <w:p>
+      <w:pPr>
+        <w:ind w:left="360"/>
+        <w:rPr>
+          <w:rFonts w:cstheme="minorHAnsi"/>
+          <w:b/>
+          <w:sz w:val="28"/>
+          <w:szCs w:val="28"/>
+        </w:rPr>
+      </w:pPr>
+      <w:r>
+        <w:rPr>
+          <w:noProof/>
+          <w:lang w:eastAsia="en-GB"/>
+        </w:rPr>
+        <w:drawing>
+          <wp:inline distT="0" distB="0" distL="0" distR="0">
+            <wp:extent cx="5731510" cy="1809588"/>
+            <wp:effectExtent l="0" t="0" r="2540" b="635"/>
+            <wp:docPr id="2" name="Picture 2" descr="Lightbox"/>
+            <wp:cNvGraphicFramePr>
+              <a:graphicFrameLocks xmlns:a="http://schemas.openxmlformats.org/drawingml/2006/main" noChangeAspect="1"/>
+            </wp:cNvGraphicFramePr>
+            <a:graphic xmlns:a="http://schemas.openxmlformats.org/drawingml/2006/main">
+              <a:graphicData uri="http://schemas.openxmlformats.org/drawingml/2006/picture">
+                <pic:pic xmlns:pic="http://schemas.openxmlformats.org/drawingml/2006/picture">
+                  <pic:nvPicPr>
+                    <pic:cNvPr id="0" name="Picture 3" descr="Lightbox"/>
+                    <pic:cNvPicPr>
+                      <a:picLocks noChangeAspect="1" noChangeArrowheads="1"/>
+                    </pic:cNvPicPr>
+                  </pic:nvPicPr>
+                  <pic:blipFill>
+                    <a:blip r:embed="rId30">
+                      <a:extLst>
+                        <a:ext uri="{28A0092B-C50C-407E-A947-70E740481C1C}">
+                          <a14:useLocalDpi xmlns:a14="http://schemas.microsoft.com/office/drawing/2010/main" val="0"/>
+                        </a:ext>
+                      </a:extLst>
+                    </a:blip>
+                    <a:srcRect/>
+                    <a:stretch>
+                      <a:fillRect/>
+                    </a:stretch>
+                  </pic:blipFill>
+                  <pic:spPr bwMode="auto">
+                    <a:xfrm>
+                      <a:off x="0" y="0"/>
+                      <a:ext cx="5731510" cy="1809588"/>
+                    </a:xfrm>
+                    <a:prstGeom prst="rect">
+                      <a:avLst/>
+                    </a:prstGeom>
+                    <a:noFill/>
+                    <a:ln>
+                      <a:noFill/>
+                    </a:ln>
+                  </pic:spPr>
+                </pic:pic>
+              </a:graphicData>
+            </a:graphic>
+          </wp:inline>
+        </w:drawing>
+      </w:r>
+    </w:p>
+    <w:p>
+      <w:pPr>
+        <w:pStyle w:val="Heading4"/>
+        <w:shd w:val="clear" w:color="auto" w:fill="FFFFFF"/>
+        <w:spacing w:before="0"/>
+        <w:textAlignment w:val="baseline"/>
+        <w:rPr>
+          <w:rFonts w:asciiTheme="minorHAnsi" w:hAnsiTheme="minorHAnsi" w:cstheme="minorHAnsi"/>
+          <w:b/>
+          <w:color w:val="auto"/>
+          <w:spacing w:val="2"/>
+          <w:sz w:val="36"/>
+          <w:szCs w:val="36"/>
+        </w:rPr>
+      </w:pPr>
+      <w:r>
+        <w:rPr>
+          <w:rFonts w:asciiTheme="minorHAnsi" w:hAnsiTheme="minorHAnsi" w:cstheme="minorHAnsi"/>
+          <w:b/>
+          <w:color w:val="auto"/>
+          <w:spacing w:val="2"/>
+          <w:sz w:val="36"/>
+          <w:szCs w:val="36"/>
+        </w:rPr>
+        <w:lastRenderedPageBreak/>
+        <w:t>System.Collections.Generic Classes</w:t>
+      </w:r>
+      <w:r>
+        <w:rPr>
+          <w:rFonts w:asciiTheme="minorHAnsi" w:hAnsiTheme="minorHAnsi" w:cstheme="minorHAnsi"/>
+          <w:b/>
+          <w:color w:val="auto"/>
+          <w:spacing w:val="2"/>
+          <w:sz w:val="36"/>
+          <w:szCs w:val="36"/>
+        </w:rPr>
+        <w:t>:</w:t>
+      </w:r>
+    </w:p>
+    <w:p>
+      <w:pPr>
+        <w:pStyle w:val="ListParagraph"/>
+        <w:numPr>
+          <w:ilvl w:val="0"/>
+          <w:numId w:val="35"/>
+        </w:numPr>
+        <w:rPr>
+          <w:rFonts w:cstheme="minorHAnsi"/>
+          <w:sz w:val="28"/>
+          <w:szCs w:val="28"/>
+        </w:rPr>
+      </w:pPr>
+      <w:r>
+        <w:rPr>
+          <w:rFonts w:cstheme="minorHAnsi"/>
+          <w:spacing w:val="2"/>
+          <w:sz w:val="28"/>
+          <w:szCs w:val="28"/>
+          <w:shd w:val="clear" w:color="auto" w:fill="FFFFFF"/>
+        </w:rPr>
+        <w:t>Generic collection in C# is defined in </w:t>
+      </w:r>
+      <w:r>
+        <w:rPr>
+          <w:rStyle w:val="HTMLCode"/>
+          <w:rFonts w:asciiTheme="minorHAnsi" w:eastAsiaTheme="minorHAnsi" w:hAnsiTheme="minorHAnsi" w:cstheme="minorHAnsi"/>
+          <w:spacing w:val="2"/>
+          <w:sz w:val="28"/>
+          <w:szCs w:val="28"/>
+          <w:bdr w:val="none" w:sz="0" w:space="0" w:color="auto" w:frame="1"/>
+          <w:shd w:val="clear" w:color="auto" w:fill="FFFFFF"/>
+        </w:rPr>
+        <w:t>System.Collection.Generic</w:t>
+      </w:r>
+      <w:r>
+        <w:rPr>
+          <w:rFonts w:cstheme="minorHAnsi"/>
+          <w:spacing w:val="2"/>
+          <w:sz w:val="28"/>
+          <w:szCs w:val="28"/>
+          <w:shd w:val="clear" w:color="auto" w:fill="FFFFFF"/>
+        </w:rPr>
+        <w:t xml:space="preserve"> namespace. </w:t>
+      </w:r>
+    </w:p>
+    <w:p>
+      <w:pPr>
+        <w:pStyle w:val="ListParagraph"/>
+        <w:numPr>
+          <w:ilvl w:val="0"/>
+          <w:numId w:val="35"/>
+        </w:numPr>
+        <w:rPr>
+          <w:rFonts w:cstheme="minorHAnsi"/>
+          <w:sz w:val="28"/>
+          <w:szCs w:val="28"/>
+        </w:rPr>
+      </w:pPr>
+      <w:r>
+        <w:rPr>
+          <w:rFonts w:cstheme="minorHAnsi"/>
+          <w:spacing w:val="2"/>
+          <w:sz w:val="28"/>
+          <w:szCs w:val="28"/>
+          <w:shd w:val="clear" w:color="auto" w:fill="FFFFFF"/>
+        </w:rPr>
+        <w:t xml:space="preserve">It provides a generic implementation of standard data structure like linked lists, stacks, queues, and dictionaries. </w:t>
+      </w:r>
+    </w:p>
+    <w:p>
+      <w:pPr>
+        <w:pStyle w:val="ListParagraph"/>
+        <w:numPr>
+          <w:ilvl w:val="0"/>
+          <w:numId w:val="35"/>
+        </w:numPr>
+        <w:rPr>
+          <w:rFonts w:cstheme="minorHAnsi"/>
+          <w:sz w:val="28"/>
+          <w:szCs w:val="28"/>
+        </w:rPr>
+      </w:pPr>
+      <w:r>
+        <w:rPr>
+          <w:rFonts w:cstheme="minorHAnsi"/>
+          <w:spacing w:val="2"/>
+          <w:sz w:val="28"/>
+          <w:szCs w:val="28"/>
+          <w:shd w:val="clear" w:color="auto" w:fill="FFFFFF"/>
+        </w:rPr>
+        <w:t xml:space="preserve">These collections are type-safe because they are generic means only those items that are type-compatible with the type of the collection can be stored in a generic collection, it eliminates accidental type mismatches. </w:t>
+      </w:r>
+    </w:p>
+    <w:p>
+      <w:pPr>
+        <w:pStyle w:val="ListParagraph"/>
+        <w:numPr>
+          <w:ilvl w:val="0"/>
+          <w:numId w:val="35"/>
+        </w:numPr>
+        <w:rPr>
+          <w:rFonts w:cstheme="minorHAnsi"/>
+          <w:sz w:val="28"/>
+          <w:szCs w:val="28"/>
+        </w:rPr>
+      </w:pPr>
+      <w:r>
+        <w:rPr>
+          <w:rFonts w:cstheme="minorHAnsi"/>
+          <w:spacing w:val="2"/>
+          <w:sz w:val="28"/>
+          <w:szCs w:val="28"/>
+          <w:shd w:val="clear" w:color="auto" w:fill="FFFFFF"/>
+        </w:rPr>
+        <w:t xml:space="preserve">Generic collections are defined by the set of interfaces and classes. </w:t>
+      </w:r>
+    </w:p>
+    <w:p>
+      <w:pPr>
+        <w:pStyle w:val="ListParagraph"/>
+        <w:numPr>
+          <w:ilvl w:val="0"/>
+          <w:numId w:val="35"/>
+        </w:numPr>
+        <w:rPr>
+          <w:rFonts w:cstheme="minorHAnsi"/>
+          <w:sz w:val="28"/>
+          <w:szCs w:val="28"/>
+        </w:rPr>
+      </w:pPr>
+      <w:r>
+        <w:rPr>
+          <w:rFonts w:cstheme="minorHAnsi"/>
+          <w:spacing w:val="2"/>
+          <w:sz w:val="28"/>
+          <w:szCs w:val="28"/>
+          <w:shd w:val="clear" w:color="auto" w:fill="FFFFFF"/>
+        </w:rPr>
+        <w:t xml:space="preserve">Below table contains the </w:t>
+      </w:r>
+      <w:r>
+        <w:rPr>
+          <w:rFonts w:cstheme="minorHAnsi"/>
+          <w:b/>
+          <w:spacing w:val="2"/>
+          <w:sz w:val="28"/>
+          <w:szCs w:val="28"/>
+          <w:shd w:val="clear" w:color="auto" w:fill="FFFFFF"/>
+        </w:rPr>
+        <w:t xml:space="preserve">frequently used classes </w:t>
+      </w:r>
+      <w:r>
+        <w:rPr>
+          <w:rFonts w:cstheme="minorHAnsi"/>
+          <w:spacing w:val="2"/>
+          <w:sz w:val="28"/>
+          <w:szCs w:val="28"/>
+          <w:shd w:val="clear" w:color="auto" w:fill="FFFFFF"/>
+        </w:rPr>
+        <w:t>of the </w:t>
+      </w:r>
+    </w:p>
+    <w:p>
+      <w:pPr>
+        <w:pStyle w:val="ListParagraph"/>
+        <w:numPr>
+          <w:ilvl w:val="0"/>
+          <w:numId w:val="35"/>
+        </w:numPr>
+        <w:rPr>
+          <w:rFonts w:cstheme="minorHAnsi"/>
+          <w:sz w:val="32"/>
+          <w:szCs w:val="32"/>
+        </w:rPr>
+      </w:pPr>
+      <w:proofErr w:type="gramStart"/>
+      <w:r>
+        <w:rPr>
+          <w:rStyle w:val="HTMLCode"/>
+          <w:rFonts w:asciiTheme="minorHAnsi" w:eastAsiaTheme="minorHAnsi" w:hAnsiTheme="minorHAnsi" w:cstheme="minorHAnsi"/>
+          <w:b/>
+          <w:spacing w:val="2"/>
+          <w:sz w:val="32"/>
+          <w:szCs w:val="32"/>
+          <w:bdr w:val="none" w:sz="0" w:space="0" w:color="auto" w:frame="1"/>
+          <w:shd w:val="clear" w:color="auto" w:fill="FFFFFF"/>
+        </w:rPr>
+        <w:t>System.Collections.Generic</w:t>
+      </w:r>
+      <w:proofErr w:type="gramEnd"/>
+      <w:r>
+        <w:rPr>
+          <w:rFonts w:cstheme="minorHAnsi"/>
+          <w:b/>
+          <w:spacing w:val="2"/>
+          <w:sz w:val="32"/>
+          <w:szCs w:val="32"/>
+          <w:shd w:val="clear" w:color="auto" w:fill="FFFFFF"/>
+        </w:rPr>
+        <w:t> namespace:</w:t>
+      </w:r>
+    </w:p>
+    <w:p>
+      <w:pPr>
+        <w:pStyle w:val="ListParagraph"/>
+        <w:numPr>
+          <w:ilvl w:val="0"/>
+          <w:numId w:val="36"/>
+        </w:numPr>
+        <w:rPr>
+          <w:rStyle w:val="Strong"/>
+          <w:rFonts w:cstheme="minorHAnsi"/>
+          <w:b w:val="0"/>
+          <w:bCs w:val="0"/>
+          <w:sz w:val="28"/>
+          <w:szCs w:val="28"/>
+        </w:rPr>
+      </w:pPr>
+      <w:hyperlink r:id="rId31" w:tgtFrame="_blank" w:history="1">
+        <w:r>
+          <w:rPr>
+            <w:rStyle w:val="Hyperlink"/>
+            <w:rFonts w:cstheme="minorHAnsi"/>
+            <w:spacing w:val="2"/>
+            <w:sz w:val="28"/>
+            <w:szCs w:val="28"/>
+            <w:bdr w:val="none" w:sz="0" w:space="0" w:color="auto" w:frame="1"/>
+            <w:shd w:val="clear" w:color="auto" w:fill="EBEBEB"/>
+          </w:rPr>
+          <w:t>List&lt;T&gt;</w:t>
+        </w:r>
+      </w:hyperlink>
+    </w:p>
+    <w:p>
+      <w:pPr>
+        <w:pStyle w:val="ListParagraph"/>
+        <w:numPr>
+          <w:ilvl w:val="0"/>
+          <w:numId w:val="36"/>
+        </w:numPr>
+        <w:rPr>
+          <w:rStyle w:val="Strong"/>
+          <w:rFonts w:cstheme="minorHAnsi"/>
+          <w:b w:val="0"/>
+          <w:bCs w:val="0"/>
+          <w:sz w:val="28"/>
+          <w:szCs w:val="28"/>
+        </w:rPr>
+      </w:pPr>
+      <w:r>
+        <w:rPr>
+          <w:rStyle w:val="Strong"/>
+          <w:rFonts w:cstheme="minorHAnsi"/>
+          <w:b w:val="0"/>
+          <w:spacing w:val="2"/>
+          <w:sz w:val="28"/>
+          <w:szCs w:val="28"/>
+          <w:bdr w:val="none" w:sz="0" w:space="0" w:color="auto" w:frame="1"/>
+          <w:shd w:val="clear" w:color="auto" w:fill="FFFFFF"/>
+        </w:rPr>
+        <w:t>Dictionary&lt;TKey,TValue&gt;</w:t>
+      </w:r>
+    </w:p>
+    <w:p>
+      <w:pPr>
+        <w:pStyle w:val="ListParagraph"/>
+        <w:numPr>
+          <w:ilvl w:val="0"/>
+          <w:numId w:val="36"/>
+        </w:numPr>
+        <w:rPr>
+          <w:rStyle w:val="Strong"/>
+          <w:rFonts w:cstheme="minorHAnsi"/>
+          <w:b w:val="0"/>
+          <w:bCs w:val="0"/>
+          <w:sz w:val="28"/>
+          <w:szCs w:val="28"/>
+        </w:rPr>
+      </w:pPr>
+      <w:r>
+        <w:rPr>
+          <w:rStyle w:val="Strong"/>
+          <w:rFonts w:cstheme="minorHAnsi"/>
+          <w:b w:val="0"/>
+          <w:spacing w:val="2"/>
+          <w:sz w:val="28"/>
+          <w:szCs w:val="28"/>
+          <w:bdr w:val="none" w:sz="0" w:space="0" w:color="auto" w:frame="1"/>
+          <w:shd w:val="clear" w:color="auto" w:fill="FFFFFF"/>
+        </w:rPr>
+        <w:t>Queue&lt;T&gt;</w:t>
+      </w:r>
+    </w:p>
+    <w:p>
+      <w:pPr>
+        <w:pStyle w:val="ListParagraph"/>
+        <w:numPr>
+          <w:ilvl w:val="0"/>
+          <w:numId w:val="36"/>
+        </w:numPr>
+        <w:rPr>
+          <w:rStyle w:val="Strong"/>
+          <w:rFonts w:cstheme="minorHAnsi"/>
+          <w:b w:val="0"/>
+          <w:bCs w:val="0"/>
+          <w:sz w:val="28"/>
+          <w:szCs w:val="28"/>
+        </w:rPr>
+      </w:pPr>
+      <w:r>
+        <w:rPr>
+          <w:rStyle w:val="Strong"/>
+          <w:rFonts w:cstheme="minorHAnsi"/>
+          <w:b w:val="0"/>
+          <w:spacing w:val="2"/>
+          <w:sz w:val="28"/>
+          <w:szCs w:val="28"/>
+          <w:bdr w:val="none" w:sz="0" w:space="0" w:color="auto" w:frame="1"/>
+          <w:shd w:val="clear" w:color="auto" w:fill="EBEBEB"/>
+        </w:rPr>
+        <w:t>SortedList&lt;TKey,TValue&gt;</w:t>
+      </w:r>
+    </w:p>
+    <w:p>
+      <w:pPr>
+        <w:pStyle w:val="ListParagraph"/>
+        <w:numPr>
+          <w:ilvl w:val="0"/>
+          <w:numId w:val="36"/>
+        </w:numPr>
+        <w:rPr>
+          <w:rStyle w:val="Strong"/>
+          <w:rFonts w:cstheme="minorHAnsi"/>
+          <w:b w:val="0"/>
+          <w:bCs w:val="0"/>
+          <w:sz w:val="28"/>
+          <w:szCs w:val="28"/>
+        </w:rPr>
+      </w:pPr>
+      <w:r>
+        <w:rPr>
+          <w:rStyle w:val="Strong"/>
+          <w:rFonts w:cstheme="minorHAnsi"/>
+          <w:b w:val="0"/>
+          <w:spacing w:val="2"/>
+          <w:sz w:val="28"/>
+          <w:szCs w:val="28"/>
+          <w:bdr w:val="none" w:sz="0" w:space="0" w:color="auto" w:frame="1"/>
+          <w:shd w:val="clear" w:color="auto" w:fill="FFFFFF"/>
+        </w:rPr>
+        <w:t>Stack&lt;T&gt;</w:t>
+      </w:r>
+    </w:p>
+    <w:p>
+      <w:pPr>
+        <w:pStyle w:val="ListParagraph"/>
+        <w:numPr>
+          <w:ilvl w:val="0"/>
+          <w:numId w:val="36"/>
+        </w:numPr>
+        <w:rPr>
+          <w:rStyle w:val="Strong"/>
+          <w:rFonts w:cstheme="minorHAnsi"/>
+          <w:b w:val="0"/>
+          <w:bCs w:val="0"/>
+          <w:sz w:val="28"/>
+          <w:szCs w:val="28"/>
+        </w:rPr>
+      </w:pPr>
+      <w:hyperlink r:id="rId32" w:tgtFrame="_blank" w:history="1">
+        <w:r>
+          <w:rPr>
+            <w:rStyle w:val="Hyperlink"/>
+            <w:rFonts w:cstheme="minorHAnsi"/>
+            <w:spacing w:val="2"/>
+            <w:sz w:val="28"/>
+            <w:szCs w:val="28"/>
+            <w:bdr w:val="none" w:sz="0" w:space="0" w:color="auto" w:frame="1"/>
+            <w:shd w:val="clear" w:color="auto" w:fill="EBEBEB"/>
+          </w:rPr>
+          <w:t>HashSet&lt;T&gt;</w:t>
+        </w:r>
+      </w:hyperlink>
+    </w:p>
+    <w:p>
+      <w:pPr>
+        <w:pStyle w:val="ListParagraph"/>
+        <w:numPr>
+          <w:ilvl w:val="0"/>
+          <w:numId w:val="36"/>
+        </w:numPr>
+        <w:rPr>
+          <w:rStyle w:val="Strong"/>
+          <w:rFonts w:cstheme="minorHAnsi"/>
+          <w:b w:val="0"/>
+          <w:bCs w:val="0"/>
+          <w:sz w:val="28"/>
+          <w:szCs w:val="28"/>
+        </w:rPr>
+      </w:pPr>
+      <w:hyperlink r:id="rId33" w:tgtFrame="_blank" w:history="1">
+        <w:r>
+          <w:rPr>
+            <w:rStyle w:val="Hyperlink"/>
+            <w:rFonts w:cstheme="minorHAnsi"/>
+            <w:spacing w:val="2"/>
+            <w:sz w:val="28"/>
+            <w:szCs w:val="28"/>
+            <w:bdr w:val="none" w:sz="0" w:space="0" w:color="auto" w:frame="1"/>
+            <w:shd w:val="clear" w:color="auto" w:fill="FFFFFF"/>
+          </w:rPr>
+          <w:t>LinkedList&lt;T&gt;</w:t>
+        </w:r>
+      </w:hyperlink>
+    </w:p>
+    <w:p>
+      <w:pPr>
+        <w:rPr>
+          <w:rFonts w:cstheme="minorHAnsi"/>
+          <w:b/>
+          <w:sz w:val="36"/>
+          <w:szCs w:val="36"/>
+        </w:rPr>
+      </w:pPr>
+      <w:r>
+        <w:rPr>
+          <w:rFonts w:cstheme="minorHAnsi"/>
+          <w:b/>
+          <w:sz w:val="36"/>
+          <w:szCs w:val="36"/>
+        </w:rPr>
+        <w:t xml:space="preserve">Explanations Step by Step. </w:t>
+      </w:r>
+    </w:p>
+    <w:p>
+      <w:pPr>
+        <w:pStyle w:val="ListParagraph"/>
+        <w:numPr>
+          <w:ilvl w:val="0"/>
+          <w:numId w:val="37"/>
+        </w:numPr>
+        <w:rPr>
+          <w:rFonts w:cstheme="minorHAnsi"/>
+          <w:b/>
+          <w:sz w:val="28"/>
+          <w:szCs w:val="28"/>
+        </w:rPr>
+      </w:pPr>
+      <w:r>
+        <w:rPr>
+          <w:rFonts w:cstheme="minorHAnsi"/>
+          <w:b/>
+          <w:sz w:val="28"/>
+          <w:szCs w:val="28"/>
+        </w:rPr>
+        <w:t>List&lt;T&gt; Class</w:t>
+      </w:r>
+      <w:r>
+        <w:rPr>
+          <w:rFonts w:cstheme="minorHAnsi"/>
+          <w:b/>
+          <w:sz w:val="28"/>
+          <w:szCs w:val="28"/>
+        </w:rPr>
+        <w:t>:</w:t>
+      </w:r>
+    </w:p>
+    <w:p>
+      <w:pPr>
+        <w:pStyle w:val="ListParagraph"/>
+        <w:numPr>
+          <w:ilvl w:val="0"/>
+          <w:numId w:val="38"/>
+        </w:numPr>
+        <w:rPr>
+          <w:rFonts w:cstheme="minorHAnsi"/>
+          <w:b/>
+          <w:sz w:val="32"/>
+          <w:szCs w:val="28"/>
+        </w:rPr>
+      </w:pPr>
+      <w:r>
+        <w:rPr>
+          <w:rStyle w:val="Strong"/>
+          <w:rFonts w:cstheme="minorHAnsi"/>
+          <w:spacing w:val="2"/>
+          <w:sz w:val="28"/>
+          <w:szCs w:val="26"/>
+          <w:bdr w:val="none" w:sz="0" w:space="0" w:color="auto" w:frame="1"/>
+          <w:shd w:val="clear" w:color="auto" w:fill="FFFFFF"/>
+        </w:rPr>
+        <w:t>List&lt;T&gt; class</w:t>
+      </w:r>
+      <w:r>
+        <w:rPr>
+          <w:rFonts w:cstheme="minorHAnsi"/>
+          <w:spacing w:val="2"/>
+          <w:sz w:val="28"/>
+          <w:szCs w:val="26"/>
+          <w:shd w:val="clear" w:color="auto" w:fill="FFFFFF"/>
+        </w:rPr>
+        <w:t xml:space="preserve"> represents the list of objects which can be accessed by index. </w:t>
+      </w:r>
+    </w:p>
+    <w:p>
+      <w:pPr>
+        <w:pStyle w:val="ListParagraph"/>
+        <w:numPr>
+          <w:ilvl w:val="0"/>
+          <w:numId w:val="38"/>
+        </w:numPr>
+        <w:rPr>
+          <w:rFonts w:cstheme="minorHAnsi"/>
+          <w:b/>
+          <w:sz w:val="32"/>
+          <w:szCs w:val="28"/>
+        </w:rPr>
+      </w:pPr>
+      <w:r>
+        <w:rPr>
+          <w:rFonts w:cstheme="minorHAnsi"/>
+          <w:spacing w:val="2"/>
+          <w:sz w:val="28"/>
+          <w:szCs w:val="26"/>
+          <w:shd w:val="clear" w:color="auto" w:fill="FFFFFF"/>
+        </w:rPr>
+        <w:t>It comes under the </w:t>
+      </w:r>
+      <w:r>
+        <w:rPr>
+          <w:rStyle w:val="Strong"/>
+          <w:rFonts w:cstheme="minorHAnsi"/>
+          <w:spacing w:val="2"/>
+          <w:sz w:val="28"/>
+          <w:szCs w:val="26"/>
+          <w:bdr w:val="none" w:sz="0" w:space="0" w:color="auto" w:frame="1"/>
+          <w:shd w:val="clear" w:color="auto" w:fill="FFFFFF"/>
+        </w:rPr>
+        <w:t>System.Collection.Generic</w:t>
+      </w:r>
+      <w:r>
+        <w:rPr>
+          <w:rFonts w:cstheme="minorHAnsi"/>
+          <w:spacing w:val="2"/>
+          <w:sz w:val="28"/>
+          <w:szCs w:val="26"/>
+          <w:shd w:val="clear" w:color="auto" w:fill="FFFFFF"/>
+        </w:rPr>
+        <w:t> namespace.</w:t>
+      </w:r>
+    </w:p>
+    <w:p>
+      <w:pPr>
+        <w:pStyle w:val="ListParagraph"/>
+        <w:numPr>
+          <w:ilvl w:val="0"/>
+          <w:numId w:val="38"/>
+        </w:numPr>
+        <w:rPr>
+          <w:rFonts w:cstheme="minorHAnsi"/>
+          <w:b/>
+          <w:sz w:val="32"/>
+          <w:szCs w:val="28"/>
+        </w:rPr>
+      </w:pPr>
+      <w:r>
+        <w:rPr>
+          <w:rFonts w:cstheme="minorHAnsi"/>
+          <w:spacing w:val="2"/>
+          <w:sz w:val="28"/>
+          <w:szCs w:val="26"/>
+          <w:shd w:val="clear" w:color="auto" w:fill="FFFFFF"/>
+        </w:rPr>
+        <w:t xml:space="preserve"> List class can be used to create a collection of different types like integers, strings etc. List&lt;T&gt; class also provides the methods to search, sort, and manipulate lists.</w:t>
+      </w:r>
+    </w:p>
+    <w:p>
+      <w:pPr>
+        <w:shd w:val="clear" w:color="auto" w:fill="FFFFFF"/>
+        <w:spacing w:after="0" w:line="240" w:lineRule="auto"/>
+        <w:textAlignment w:val="baseline"/>
+        <w:rPr>
+          <w:rFonts w:eastAsia="Times New Roman" w:cstheme="minorHAnsi"/>
+          <w:b/>
+          <w:spacing w:val="2"/>
+          <w:sz w:val="32"/>
+          <w:szCs w:val="32"/>
+          <w:lang w:eastAsia="en-GB"/>
+        </w:rPr>
+      </w:pPr>
+      <w:r>
+        <w:rPr>
+          <w:rFonts w:eastAsia="Times New Roman" w:cstheme="minorHAnsi"/>
+          <w:b/>
+          <w:bCs/>
+          <w:spacing w:val="2"/>
+          <w:sz w:val="32"/>
+          <w:szCs w:val="32"/>
+          <w:bdr w:val="none" w:sz="0" w:space="0" w:color="auto" w:frame="1"/>
+          <w:lang w:eastAsia="en-GB"/>
+        </w:rPr>
+        <w:t>Characteristics:</w:t>
+      </w:r>
+    </w:p>
+    <w:p>
+      <w:pPr>
+        <w:numPr>
+          <w:ilvl w:val="0"/>
+          <w:numId w:val="39"/>
+        </w:numPr>
+        <w:shd w:val="clear" w:color="auto" w:fill="FFFFFF"/>
+        <w:spacing w:after="0" w:line="240" w:lineRule="auto"/>
+        <w:ind w:left="360"/>
+        <w:textAlignment w:val="baseline"/>
+        <w:rPr>
+          <w:rFonts w:eastAsia="Times New Roman" w:cstheme="minorHAnsi"/>
+          <w:spacing w:val="2"/>
+          <w:sz w:val="28"/>
+          <w:szCs w:val="28"/>
+          <w:lang w:eastAsia="en-GB"/>
+        </w:rPr>
+      </w:pPr>
+      <w:r>
+        <w:rPr>
+          <w:rFonts w:eastAsia="Times New Roman" w:cstheme="minorHAnsi"/>
+          <w:spacing w:val="2"/>
+          <w:sz w:val="28"/>
+          <w:szCs w:val="28"/>
+          <w:lang w:eastAsia="en-GB"/>
+        </w:rPr>
+        <w:t>It is different from the arrays. A </w:t>
+      </w:r>
+      <w:r>
+        <w:rPr>
+          <w:rFonts w:eastAsia="Times New Roman" w:cstheme="minorHAnsi"/>
+          <w:b/>
+          <w:bCs/>
+          <w:spacing w:val="2"/>
+          <w:sz w:val="28"/>
+          <w:szCs w:val="28"/>
+          <w:bdr w:val="none" w:sz="0" w:space="0" w:color="auto" w:frame="1"/>
+          <w:lang w:eastAsia="en-GB"/>
+        </w:rPr>
+        <w:t>List&lt;T&gt; can be resized dynamically</w:t>
+      </w:r>
+      <w:r>
+        <w:rPr>
+          <w:rFonts w:eastAsia="Times New Roman" w:cstheme="minorHAnsi"/>
+          <w:spacing w:val="2"/>
+          <w:sz w:val="28"/>
+          <w:szCs w:val="28"/>
+          <w:lang w:eastAsia="en-GB"/>
+        </w:rPr>
+        <w:t> but arrays cannot.</w:t>
+      </w:r>
+    </w:p>
+    <w:p>
+      <w:pPr>
+        <w:numPr>
+          <w:ilvl w:val="0"/>
+          <w:numId w:val="39"/>
+        </w:numPr>
+        <w:shd w:val="clear" w:color="auto" w:fill="FFFFFF"/>
+        <w:spacing w:after="0" w:line="240" w:lineRule="auto"/>
+        <w:ind w:left="360"/>
+        <w:textAlignment w:val="baseline"/>
+        <w:rPr>
+          <w:rFonts w:eastAsia="Times New Roman" w:cstheme="minorHAnsi"/>
+          <w:spacing w:val="2"/>
+          <w:sz w:val="28"/>
+          <w:szCs w:val="28"/>
+          <w:lang w:eastAsia="en-GB"/>
+        </w:rPr>
+      </w:pPr>
+      <w:r>
+        <w:rPr>
+          <w:rFonts w:eastAsia="Times New Roman" w:cstheme="minorHAnsi"/>
+          <w:spacing w:val="2"/>
+          <w:sz w:val="28"/>
+          <w:szCs w:val="28"/>
+          <w:lang w:eastAsia="en-GB"/>
+        </w:rPr>
+        <w:t>List&lt;T&gt; class can accept null as a valid value for reference types and it also allows duplicate elements.</w:t>
+      </w:r>
+    </w:p>
+    <w:p>
+      <w:pPr>
+        <w:numPr>
+          <w:ilvl w:val="0"/>
+          <w:numId w:val="39"/>
+        </w:numPr>
+        <w:shd w:val="clear" w:color="auto" w:fill="FFFFFF"/>
+        <w:spacing w:after="0" w:line="240" w:lineRule="auto"/>
+        <w:ind w:left="360"/>
+        <w:textAlignment w:val="baseline"/>
+        <w:rPr>
+          <w:rFonts w:eastAsia="Times New Roman" w:cstheme="minorHAnsi"/>
+          <w:spacing w:val="2"/>
+          <w:sz w:val="28"/>
+          <w:szCs w:val="28"/>
+          <w:lang w:eastAsia="en-GB"/>
+        </w:rPr>
+      </w:pPr>
+      <w:r>
+        <w:rPr>
+          <w:rFonts w:eastAsia="Times New Roman" w:cstheme="minorHAnsi"/>
+          <w:spacing w:val="2"/>
+          <w:sz w:val="28"/>
+          <w:szCs w:val="28"/>
+          <w:lang w:eastAsia="en-GB"/>
+        </w:rPr>
+        <w:t>If the Count becomes equals to Capacity, then the capacity of the List increased automatically by reallocating the internal array. The existing elements will be copied to the new array before the addition of the new element.</w:t>
+      </w:r>
+    </w:p>
+    <w:p>
+      <w:pPr>
+        <w:numPr>
+          <w:ilvl w:val="0"/>
+          <w:numId w:val="39"/>
+        </w:numPr>
+        <w:shd w:val="clear" w:color="auto" w:fill="FFFFFF"/>
+        <w:spacing w:after="0" w:line="240" w:lineRule="auto"/>
+        <w:ind w:left="360"/>
+        <w:textAlignment w:val="baseline"/>
+        <w:rPr>
+          <w:rFonts w:eastAsia="Times New Roman" w:cstheme="minorHAnsi"/>
+          <w:spacing w:val="2"/>
+          <w:sz w:val="28"/>
+          <w:szCs w:val="28"/>
+          <w:lang w:eastAsia="en-GB"/>
+        </w:rPr>
+      </w:pPr>
+      <w:r>
+        <w:rPr>
+          <w:rFonts w:eastAsia="Times New Roman" w:cstheme="minorHAnsi"/>
+          <w:spacing w:val="2"/>
+          <w:sz w:val="28"/>
+          <w:szCs w:val="28"/>
+          <w:lang w:eastAsia="en-GB"/>
+        </w:rPr>
+        <w:lastRenderedPageBreak/>
+        <w:t>List&lt;T&gt; class is the generic equivalent of ArrayList class by implementing the IList&lt;T&gt; generic interface.</w:t>
+      </w:r>
+    </w:p>
+    <w:p>
+      <w:pPr>
+        <w:numPr>
+          <w:ilvl w:val="0"/>
+          <w:numId w:val="39"/>
+        </w:numPr>
+        <w:shd w:val="clear" w:color="auto" w:fill="FFFFFF"/>
+        <w:spacing w:after="0" w:line="240" w:lineRule="auto"/>
+        <w:ind w:left="360"/>
+        <w:textAlignment w:val="baseline"/>
+        <w:rPr>
+          <w:rFonts w:eastAsia="Times New Roman" w:cstheme="minorHAnsi"/>
+          <w:spacing w:val="2"/>
+          <w:sz w:val="28"/>
+          <w:szCs w:val="28"/>
+          <w:lang w:eastAsia="en-GB"/>
+        </w:rPr>
+      </w:pPr>
+      <w:r>
+        <w:rPr>
+          <w:rFonts w:eastAsia="Times New Roman" w:cstheme="minorHAnsi"/>
+          <w:spacing w:val="2"/>
+          <w:sz w:val="28"/>
+          <w:szCs w:val="28"/>
+          <w:lang w:eastAsia="en-GB"/>
+        </w:rPr>
+        <w:t>This class can use both equality and ordering comparer.</w:t>
+      </w:r>
+    </w:p>
+    <w:p>
+      <w:pPr>
+        <w:numPr>
+          <w:ilvl w:val="0"/>
+          <w:numId w:val="39"/>
+        </w:numPr>
+        <w:shd w:val="clear" w:color="auto" w:fill="FFFFFF"/>
+        <w:spacing w:after="0" w:line="240" w:lineRule="auto"/>
+        <w:ind w:left="360"/>
+        <w:textAlignment w:val="baseline"/>
+        <w:rPr>
+          <w:rFonts w:eastAsia="Times New Roman" w:cstheme="minorHAnsi"/>
+          <w:spacing w:val="2"/>
+          <w:sz w:val="28"/>
+          <w:szCs w:val="28"/>
+          <w:lang w:eastAsia="en-GB"/>
+        </w:rPr>
+      </w:pPr>
+      <w:r>
+        <w:rPr>
+          <w:rFonts w:eastAsia="Times New Roman" w:cstheme="minorHAnsi"/>
+          <w:spacing w:val="2"/>
+          <w:sz w:val="28"/>
+          <w:szCs w:val="28"/>
+          <w:lang w:eastAsia="en-GB"/>
+        </w:rPr>
+        <w:t>List&lt;T&gt; class is not sorted by default and elements are accessed by zero-based index.</w:t>
+      </w:r>
+    </w:p>
+    <w:p>
+      <w:pPr>
+        <w:numPr>
+          <w:ilvl w:val="0"/>
+          <w:numId w:val="39"/>
+        </w:numPr>
+        <w:shd w:val="clear" w:color="auto" w:fill="FFFFFF"/>
+        <w:spacing w:after="0" w:line="240" w:lineRule="auto"/>
+        <w:ind w:left="360"/>
+        <w:textAlignment w:val="baseline"/>
+        <w:rPr>
+          <w:rFonts w:eastAsia="Times New Roman" w:cstheme="minorHAnsi"/>
+          <w:spacing w:val="2"/>
+          <w:sz w:val="28"/>
+          <w:szCs w:val="28"/>
+          <w:lang w:eastAsia="en-GB"/>
+        </w:rPr>
+      </w:pPr>
+      <w:r>
+        <w:rPr>
+          <w:rFonts w:eastAsia="Times New Roman" w:cstheme="minorHAnsi"/>
+          <w:spacing w:val="2"/>
+          <w:sz w:val="28"/>
+          <w:szCs w:val="28"/>
+          <w:lang w:eastAsia="en-GB"/>
+        </w:rPr>
+        <w:t>For very large List&lt;T&gt; objects, you can increase the </w:t>
+      </w:r>
+      <w:r>
+        <w:rPr>
+          <w:rFonts w:eastAsia="Times New Roman" w:cstheme="minorHAnsi"/>
+          <w:b/>
+          <w:bCs/>
+          <w:spacing w:val="2"/>
+          <w:sz w:val="28"/>
+          <w:szCs w:val="28"/>
+          <w:bdr w:val="none" w:sz="0" w:space="0" w:color="auto" w:frame="1"/>
+          <w:lang w:eastAsia="en-GB"/>
+        </w:rPr>
+        <w:t>maximum capacity to 2 billion elements</w:t>
+      </w:r>
+      <w:r>
+        <w:rPr>
+          <w:rFonts w:eastAsia="Times New Roman" w:cstheme="minorHAnsi"/>
+          <w:spacing w:val="2"/>
+          <w:sz w:val="28"/>
+          <w:szCs w:val="28"/>
+          <w:lang w:eastAsia="en-GB"/>
+        </w:rPr>
+        <w:t> on a 64-bit system by setting the enabled attribute of the configuration element to true in the run-time environment.</w:t>
+      </w:r>
+    </w:p>
+    <w:p>
+      <w:pPr>
+        <w:rPr>
+          <w:rFonts w:cstheme="minorHAnsi"/>
+          <w:b/>
+          <w:sz w:val="28"/>
+          <w:szCs w:val="28"/>
+        </w:rPr>
+      </w:pPr>
+    </w:p>
+    <w:p>
+      <w:pPr>
+        <w:pStyle w:val="Heading4"/>
+        <w:shd w:val="clear" w:color="auto" w:fill="FFFFFF"/>
+        <w:spacing w:before="0"/>
+        <w:jc w:val="center"/>
+        <w:textAlignment w:val="baseline"/>
+        <w:rPr>
+          <w:rFonts w:asciiTheme="minorHAnsi" w:hAnsiTheme="minorHAnsi" w:cstheme="minorHAnsi"/>
+          <w:b/>
+          <w:color w:val="auto"/>
+          <w:spacing w:val="2"/>
+          <w:sz w:val="32"/>
+          <w:szCs w:val="32"/>
+        </w:rPr>
+      </w:pPr>
+      <w:r>
+        <w:rPr>
+          <w:rFonts w:asciiTheme="minorHAnsi" w:hAnsiTheme="minorHAnsi" w:cstheme="minorHAnsi"/>
+          <w:b/>
+          <w:color w:val="auto"/>
+          <w:spacing w:val="2"/>
+          <w:sz w:val="32"/>
+          <w:szCs w:val="32"/>
+        </w:rPr>
+        <w:t>Constructors</w:t>
+      </w:r>
+    </w:p>
+    <w:tbl>
+      <w:tblPr>
+        <w:tblW w:w="11240" w:type="dxa"/>
+        <w:tblInd w:w="-1120" w:type="dxa"/>
+        <w:shd w:val="clear" w:color="auto" w:fill="FFFFFF"/>
+        <w:tblCellMar>
+          <w:left w:w="0" w:type="dxa"/>
+          <w:right w:w="0" w:type="dxa"/>
+        </w:tblCellMar>
+        <w:tblLook w:val="04A0" w:firstRow="1" w:lastRow="0" w:firstColumn="1" w:lastColumn="0" w:noHBand="0" w:noVBand="1"/>
+      </w:tblPr>
+      <w:tblGrid>
+        <w:gridCol w:w="3407"/>
+        <w:gridCol w:w="7833"/>
+      </w:tblGrid>
+      <w:tr>
+        <w:trPr>
+          <w:tblHeader/>
+        </w:trPr>
+        <w:tc>
+          <w:tcPr>
+            <w:tcW w:w="0" w:type="auto"/>
+            <w:tcBorders>
+              <w:top w:val="single" w:sz="6" w:space="0" w:color="5FB962"/>
+              <w:left w:val="single" w:sz="6" w:space="0" w:color="5FB962"/>
+              <w:bottom w:val="single" w:sz="6" w:space="0" w:color="5FB962"/>
+              <w:right w:val="single" w:sz="6" w:space="0" w:color="5FB962"/>
+            </w:tcBorders>
+            <w:shd w:val="clear" w:color="auto" w:fill="C6EBD9"/>
+            <w:tcMar>
+              <w:top w:w="150" w:type="dxa"/>
+              <w:left w:w="150" w:type="dxa"/>
+              <w:bottom w:w="150" w:type="dxa"/>
+              <w:right w:w="150" w:type="dxa"/>
+            </w:tcMar>
+            <w:vAlign w:val="center"/>
+            <w:hideMark/>
+          </w:tcPr>
+          <w:p>
+            <w:pPr>
+              <w:rPr>
+                <w:rFonts w:ascii="Arial" w:hAnsi="Arial" w:cs="Arial"/>
+                <w:color w:val="273239"/>
+                <w:spacing w:val="2"/>
+                <w:sz w:val="28"/>
+                <w:szCs w:val="28"/>
+              </w:rPr>
+            </w:pPr>
+            <w:r>
+              <w:rPr>
+                <w:rFonts w:ascii="Arial" w:hAnsi="Arial" w:cs="Arial"/>
+                <w:color w:val="273239"/>
+                <w:spacing w:val="2"/>
+                <w:sz w:val="28"/>
+                <w:szCs w:val="28"/>
+              </w:rPr>
+              <w:t>Constructor</w:t>
+            </w:r>
+          </w:p>
+        </w:tc>
+        <w:tc>
+          <w:tcPr>
+            <w:tcW w:w="0" w:type="auto"/>
+            <w:tcBorders>
+              <w:top w:val="single" w:sz="6" w:space="0" w:color="5FB962"/>
+              <w:left w:val="single" w:sz="6" w:space="0" w:color="5FB962"/>
+              <w:bottom w:val="single" w:sz="6" w:space="0" w:color="5FB962"/>
+              <w:right w:val="single" w:sz="6" w:space="0" w:color="5FB962"/>
+            </w:tcBorders>
+            <w:shd w:val="clear" w:color="auto" w:fill="C6EBD9"/>
+            <w:tcMar>
+              <w:top w:w="150" w:type="dxa"/>
+              <w:left w:w="150" w:type="dxa"/>
+              <w:bottom w:w="150" w:type="dxa"/>
+              <w:right w:w="150" w:type="dxa"/>
+            </w:tcMar>
+            <w:vAlign w:val="center"/>
+            <w:hideMark/>
+          </w:tcPr>
+          <w:p>
+            <w:pPr>
+              <w:rPr>
+                <w:rFonts w:ascii="Arial" w:hAnsi="Arial" w:cs="Arial"/>
+                <w:color w:val="273239"/>
+                <w:spacing w:val="2"/>
+                <w:sz w:val="28"/>
+                <w:szCs w:val="28"/>
+              </w:rPr>
+            </w:pPr>
+            <w:r>
+              <w:rPr>
+                <w:rFonts w:ascii="Arial" w:hAnsi="Arial" w:cs="Arial"/>
+                <w:color w:val="273239"/>
+                <w:spacing w:val="2"/>
+                <w:sz w:val="28"/>
+                <w:szCs w:val="28"/>
+              </w:rPr>
+              <w:t>Description</w:t>
+            </w:r>
+          </w:p>
+        </w:tc>
+      </w:tr>
+      <w:tr>
+        <w:trPr>
+          <w:tblHeader/>
+        </w:trPr>
+        <w:tc>
+          <w:tcPr>
+            <w:tcW w:w="0" w:type="auto"/>
+            <w:tcBorders>
+              <w:top w:val="single" w:sz="6" w:space="0" w:color="5FB962"/>
+              <w:left w:val="single" w:sz="6" w:space="0" w:color="5FB962"/>
+              <w:bottom w:val="single" w:sz="6" w:space="0" w:color="5FB962"/>
+              <w:right w:val="single" w:sz="6" w:space="0" w:color="5FB962"/>
+            </w:tcBorders>
+            <w:shd w:val="clear" w:color="auto" w:fill="FFFFFF"/>
+            <w:tcMar>
+              <w:top w:w="120" w:type="dxa"/>
+              <w:left w:w="120" w:type="dxa"/>
+              <w:bottom w:w="120" w:type="dxa"/>
+              <w:right w:w="120" w:type="dxa"/>
+            </w:tcMar>
+            <w:vAlign w:val="bottom"/>
+            <w:hideMark/>
+          </w:tcPr>
+          <w:p>
+            <w:pPr>
+              <w:rPr>
+                <w:rFonts w:ascii="Arial" w:hAnsi="Arial" w:cs="Arial"/>
+                <w:color w:val="273239"/>
+                <w:spacing w:val="2"/>
+                <w:sz w:val="26"/>
+                <w:szCs w:val="26"/>
+              </w:rPr>
+            </w:pPr>
+            <w:r>
+              <w:rPr>
+                <w:rStyle w:val="Strong"/>
+                <w:rFonts w:ascii="Arial" w:hAnsi="Arial" w:cs="Arial"/>
+                <w:color w:val="273239"/>
+                <w:spacing w:val="2"/>
+                <w:sz w:val="26"/>
+                <w:szCs w:val="26"/>
+                <w:bdr w:val="none" w:sz="0" w:space="0" w:color="auto" w:frame="1"/>
+              </w:rPr>
+              <w:t>List&lt;T&gt;()</w:t>
+            </w:r>
+          </w:p>
+        </w:tc>
+        <w:tc>
+          <w:tcPr>
+            <w:tcW w:w="0" w:type="auto"/>
+            <w:tcBorders>
+              <w:top w:val="single" w:sz="6" w:space="0" w:color="5FB962"/>
+              <w:left w:val="single" w:sz="6" w:space="0" w:color="5FB962"/>
+              <w:bottom w:val="single" w:sz="6" w:space="0" w:color="5FB962"/>
+              <w:right w:val="single" w:sz="6" w:space="0" w:color="5FB962"/>
+            </w:tcBorders>
+            <w:shd w:val="clear" w:color="auto" w:fill="FFFFFF"/>
+            <w:tcMar>
+              <w:top w:w="120" w:type="dxa"/>
+              <w:left w:w="120" w:type="dxa"/>
+              <w:bottom w:w="120" w:type="dxa"/>
+              <w:right w:w="120" w:type="dxa"/>
+            </w:tcMar>
+            <w:vAlign w:val="bottom"/>
+            <w:hideMark/>
+          </w:tcPr>
+          <w:p>
+            <w:pPr>
+              <w:rPr>
+                <w:rFonts w:ascii="Arial" w:hAnsi="Arial" w:cs="Arial"/>
+                <w:color w:val="273239"/>
+                <w:spacing w:val="2"/>
+                <w:sz w:val="26"/>
+                <w:szCs w:val="26"/>
+              </w:rPr>
+            </w:pPr>
+            <w:r>
+              <w:rPr>
+                <w:rFonts w:ascii="Arial" w:hAnsi="Arial" w:cs="Arial"/>
+                <w:color w:val="273239"/>
+                <w:spacing w:val="2"/>
+                <w:sz w:val="26"/>
+                <w:szCs w:val="26"/>
+              </w:rPr>
+              <w:t>Initializes a new instance of the List&lt;T&gt; class that is empty and has the default initial capacity.</w:t>
+            </w:r>
+          </w:p>
+        </w:tc>
+      </w:tr>
+      <w:tr>
+        <w:trPr>
+          <w:tblHeader/>
+        </w:trPr>
+        <w:tc>
+          <w:tcPr>
+            <w:tcW w:w="0" w:type="auto"/>
+            <w:tcBorders>
+              <w:top w:val="single" w:sz="6" w:space="0" w:color="5FB962"/>
+              <w:left w:val="single" w:sz="6" w:space="0" w:color="5FB962"/>
+              <w:bottom w:val="single" w:sz="6" w:space="0" w:color="5FB962"/>
+              <w:right w:val="single" w:sz="6" w:space="0" w:color="5FB962"/>
+            </w:tcBorders>
+            <w:shd w:val="clear" w:color="auto" w:fill="FFFFFF"/>
+            <w:tcMar>
+              <w:top w:w="120" w:type="dxa"/>
+              <w:left w:w="120" w:type="dxa"/>
+              <w:bottom w:w="120" w:type="dxa"/>
+              <w:right w:w="120" w:type="dxa"/>
+            </w:tcMar>
+            <w:vAlign w:val="bottom"/>
+            <w:hideMark/>
+          </w:tcPr>
+          <w:p>
+            <w:pPr>
+              <w:rPr>
+                <w:rFonts w:ascii="Arial" w:hAnsi="Arial" w:cs="Arial"/>
+                <w:color w:val="273239"/>
+                <w:spacing w:val="2"/>
+                <w:sz w:val="26"/>
+                <w:szCs w:val="26"/>
+              </w:rPr>
+            </w:pPr>
+            <w:r>
+              <w:rPr>
+                <w:rStyle w:val="Strong"/>
+                <w:rFonts w:ascii="Arial" w:hAnsi="Arial" w:cs="Arial"/>
+                <w:color w:val="273239"/>
+                <w:spacing w:val="2"/>
+                <w:sz w:val="26"/>
+                <w:szCs w:val="26"/>
+                <w:bdr w:val="none" w:sz="0" w:space="0" w:color="auto" w:frame="1"/>
+              </w:rPr>
+              <w:t>List&lt;T&gt;(IEnumerable&lt;T&gt;)</w:t>
+            </w:r>
+          </w:p>
+        </w:tc>
+        <w:tc>
+          <w:tcPr>
+            <w:tcW w:w="0" w:type="auto"/>
+            <w:tcBorders>
+              <w:top w:val="single" w:sz="6" w:space="0" w:color="5FB962"/>
+              <w:left w:val="single" w:sz="6" w:space="0" w:color="5FB962"/>
+              <w:bottom w:val="single" w:sz="6" w:space="0" w:color="5FB962"/>
+              <w:right w:val="single" w:sz="6" w:space="0" w:color="5FB962"/>
+            </w:tcBorders>
+            <w:shd w:val="clear" w:color="auto" w:fill="FFFFFF"/>
+            <w:tcMar>
+              <w:top w:w="120" w:type="dxa"/>
+              <w:left w:w="120" w:type="dxa"/>
+              <w:bottom w:w="120" w:type="dxa"/>
+              <w:right w:w="120" w:type="dxa"/>
+            </w:tcMar>
+            <w:vAlign w:val="bottom"/>
+            <w:hideMark/>
+          </w:tcPr>
+          <w:p>
+            <w:pPr>
+              <w:rPr>
+                <w:rFonts w:ascii="Arial" w:hAnsi="Arial" w:cs="Arial"/>
+                <w:color w:val="273239"/>
+                <w:spacing w:val="2"/>
+                <w:sz w:val="26"/>
+                <w:szCs w:val="26"/>
+              </w:rPr>
+            </w:pPr>
+            <w:r>
+              <w:rPr>
+                <w:rFonts w:ascii="Arial" w:hAnsi="Arial" w:cs="Arial"/>
+                <w:color w:val="273239"/>
+                <w:spacing w:val="2"/>
+                <w:sz w:val="26"/>
+                <w:szCs w:val="26"/>
+              </w:rPr>
+              <w:t>Initializes a new instance of the List&lt;T&gt; class that contains elements copied from the specified collection and has sufficient capacity to accommodate the number of elements copied.</w:t>
+            </w:r>
+          </w:p>
+        </w:tc>
+      </w:tr>
+      <w:tr>
+        <w:trPr>
+          <w:tblHeader/>
+        </w:trPr>
+        <w:tc>
+          <w:tcPr>
+            <w:tcW w:w="0" w:type="auto"/>
+            <w:tcBorders>
+              <w:top w:val="single" w:sz="6" w:space="0" w:color="5FB962"/>
+              <w:left w:val="single" w:sz="6" w:space="0" w:color="5FB962"/>
+              <w:bottom w:val="single" w:sz="6" w:space="0" w:color="5FB962"/>
+              <w:right w:val="single" w:sz="6" w:space="0" w:color="5FB962"/>
+            </w:tcBorders>
+            <w:shd w:val="clear" w:color="auto" w:fill="FFFFFF"/>
+            <w:tcMar>
+              <w:top w:w="120" w:type="dxa"/>
+              <w:left w:w="120" w:type="dxa"/>
+              <w:bottom w:w="120" w:type="dxa"/>
+              <w:right w:w="120" w:type="dxa"/>
+            </w:tcMar>
+            <w:vAlign w:val="bottom"/>
+            <w:hideMark/>
+          </w:tcPr>
+          <w:p>
+            <w:pPr>
+              <w:rPr>
+                <w:rFonts w:ascii="Arial" w:hAnsi="Arial" w:cs="Arial"/>
+                <w:color w:val="273239"/>
+                <w:spacing w:val="2"/>
+                <w:sz w:val="26"/>
+                <w:szCs w:val="26"/>
+              </w:rPr>
+            </w:pPr>
+            <w:r>
+              <w:rPr>
+                <w:rStyle w:val="Strong"/>
+                <w:rFonts w:ascii="Arial" w:hAnsi="Arial" w:cs="Arial"/>
+                <w:color w:val="273239"/>
+                <w:spacing w:val="2"/>
+                <w:sz w:val="26"/>
+                <w:szCs w:val="26"/>
+                <w:bdr w:val="none" w:sz="0" w:space="0" w:color="auto" w:frame="1"/>
+              </w:rPr>
+              <w:t>List&lt;T&gt;(Int32)</w:t>
+            </w:r>
+          </w:p>
+        </w:tc>
+        <w:tc>
+          <w:tcPr>
+            <w:tcW w:w="0" w:type="auto"/>
+            <w:tcBorders>
+              <w:top w:val="single" w:sz="6" w:space="0" w:color="5FB962"/>
+              <w:left w:val="single" w:sz="6" w:space="0" w:color="5FB962"/>
+              <w:bottom w:val="single" w:sz="6" w:space="0" w:color="5FB962"/>
+              <w:right w:val="single" w:sz="6" w:space="0" w:color="5FB962"/>
+            </w:tcBorders>
+            <w:shd w:val="clear" w:color="auto" w:fill="FFFFFF"/>
+            <w:tcMar>
+              <w:top w:w="120" w:type="dxa"/>
+              <w:left w:w="120" w:type="dxa"/>
+              <w:bottom w:w="120" w:type="dxa"/>
+              <w:right w:w="120" w:type="dxa"/>
+            </w:tcMar>
+            <w:vAlign w:val="bottom"/>
+            <w:hideMark/>
+          </w:tcPr>
+          <w:p>
+            <w:pPr>
+              <w:rPr>
+                <w:rFonts w:ascii="Arial" w:hAnsi="Arial" w:cs="Arial"/>
+                <w:color w:val="273239"/>
+                <w:spacing w:val="2"/>
+                <w:sz w:val="26"/>
+                <w:szCs w:val="26"/>
+              </w:rPr>
+            </w:pPr>
+            <w:r>
+              <w:rPr>
+                <w:rFonts w:ascii="Arial" w:hAnsi="Arial" w:cs="Arial"/>
+                <w:color w:val="273239"/>
+                <w:spacing w:val="2"/>
+                <w:sz w:val="26"/>
+                <w:szCs w:val="26"/>
+              </w:rPr>
+              <w:t>Initializes a new instance of the List&lt;T&gt; class that is empty and has the specified initial capacity.</w:t>
+            </w:r>
+          </w:p>
+        </w:tc>
+      </w:tr>
+    </w:tbl>
+    <w:p>
+      <w:pPr>
+        <w:ind w:left="360"/>
+        <w:rPr>
+          <w:rFonts w:cstheme="minorHAnsi"/>
+          <w:b/>
+          <w:sz w:val="28"/>
+          <w:szCs w:val="28"/>
+        </w:rPr>
+      </w:pPr>
+    </w:p>
+    <w:p>
+      <w:pPr>
+        <w:spacing w:after="0" w:line="240" w:lineRule="auto"/>
+        <w:rPr>
+          <w:rFonts w:ascii="Times New Roman" w:eastAsia="Times New Roman" w:hAnsi="Times New Roman" w:cs="Times New Roman"/>
+          <w:sz w:val="24"/>
+          <w:szCs w:val="24"/>
+          <w:lang w:eastAsia="en-GB"/>
+        </w:rPr>
+      </w:pPr>
+    </w:p>
+    <w:tbl>
+      <w:tblPr>
+        <w:tblW w:w="10640" w:type="dxa"/>
+        <w:tblCellMar>
+          <w:left w:w="0" w:type="dxa"/>
+          <w:right w:w="0" w:type="dxa"/>
+        </w:tblCellMar>
+        <w:tblLook w:val="04A0" w:firstRow="1" w:lastRow="0" w:firstColumn="1" w:lastColumn="0" w:noHBand="0" w:noVBand="1"/>
+      </w:tblPr>
+      <w:tblGrid>
+        <w:gridCol w:w="10640"/>
+      </w:tblGrid>
+      <w:tr>
+        <w:tc>
+          <w:tcPr>
+            <w:tcW w:w="6076" w:type="dxa"/>
+            <w:tcMar>
+              <w:top w:w="210" w:type="dxa"/>
+              <w:left w:w="150" w:type="dxa"/>
+              <w:bottom w:w="210" w:type="dxa"/>
+              <w:right w:w="150" w:type="dxa"/>
+            </w:tcMar>
+            <w:vAlign w:val="center"/>
+            <w:hideMark/>
+          </w:tcPr>
+          <w:p>
+            <w:pPr>
+              <w:spacing w:before="375" w:after="375" w:line="240" w:lineRule="auto"/>
+              <w:rPr>
+                <w:rFonts w:eastAsia="Times New Roman" w:cstheme="minorHAnsi"/>
+                <w:spacing w:val="2"/>
+                <w:sz w:val="28"/>
+                <w:szCs w:val="28"/>
+                <w:lang w:eastAsia="en-GB"/>
+              </w:rPr>
+            </w:pPr>
+            <w:r>
+              <w:rPr>
+                <w:rFonts w:eastAsia="Times New Roman" w:cstheme="minorHAnsi"/>
+                <w:spacing w:val="2"/>
+                <w:sz w:val="28"/>
+                <w:szCs w:val="28"/>
+                <w:lang w:eastAsia="en-GB"/>
+              </w:rPr>
+              <w:t>// C# program to create a List&lt;T&gt;</w:t>
+            </w:r>
+          </w:p>
+          <w:p>
+            <w:pPr>
+              <w:spacing w:before="375" w:after="375" w:line="240" w:lineRule="auto"/>
+              <w:rPr>
+                <w:rFonts w:eastAsia="Times New Roman" w:cstheme="minorHAnsi"/>
+                <w:spacing w:val="2"/>
+                <w:sz w:val="28"/>
+                <w:szCs w:val="28"/>
+                <w:lang w:eastAsia="en-GB"/>
+              </w:rPr>
+            </w:pPr>
+            <w:r>
+              <w:rPr>
+                <w:rFonts w:eastAsia="Times New Roman" w:cstheme="minorHAnsi"/>
+                <w:spacing w:val="2"/>
+                <w:sz w:val="28"/>
+                <w:szCs w:val="28"/>
+                <w:lang w:eastAsia="en-GB"/>
+              </w:rPr>
+              <w:t>using System;</w:t>
+            </w:r>
+          </w:p>
+          <w:p>
+            <w:pPr>
+              <w:spacing w:before="375" w:after="375" w:line="240" w:lineRule="auto"/>
+              <w:rPr>
+                <w:rFonts w:eastAsia="Times New Roman" w:cstheme="minorHAnsi"/>
+                <w:spacing w:val="2"/>
+                <w:sz w:val="28"/>
+                <w:szCs w:val="28"/>
+                <w:lang w:eastAsia="en-GB"/>
+              </w:rPr>
+            </w:pPr>
+            <w:r>
+              <w:rPr>
+                <w:rFonts w:eastAsia="Times New Roman" w:cstheme="minorHAnsi"/>
+                <w:spacing w:val="2"/>
+                <w:sz w:val="28"/>
+                <w:szCs w:val="28"/>
+                <w:lang w:eastAsia="en-GB"/>
+              </w:rPr>
+              <w:t>using System.Collections.Generic;</w:t>
+            </w:r>
+          </w:p>
+          <w:p>
+            <w:pPr>
+              <w:spacing w:before="375" w:after="375" w:line="240" w:lineRule="auto"/>
+              <w:rPr>
+                <w:rFonts w:eastAsia="Times New Roman" w:cstheme="minorHAnsi"/>
+                <w:spacing w:val="2"/>
+                <w:sz w:val="28"/>
+                <w:szCs w:val="28"/>
+                <w:lang w:eastAsia="en-GB"/>
+              </w:rPr>
+            </w:pPr>
+            <w:r>
+              <w:rPr>
+                <w:rFonts w:eastAsia="Times New Roman" w:cstheme="minorHAnsi"/>
+                <w:spacing w:val="2"/>
+                <w:sz w:val="28"/>
+                <w:szCs w:val="28"/>
+                <w:lang w:eastAsia="en-GB"/>
+              </w:rPr>
+              <w:t>  </w:t>
+            </w:r>
+          </w:p>
+          <w:p>
+            <w:pPr>
+              <w:spacing w:before="375" w:after="375" w:line="240" w:lineRule="auto"/>
+              <w:rPr>
+                <w:rFonts w:eastAsia="Times New Roman" w:cstheme="minorHAnsi"/>
+                <w:spacing w:val="2"/>
+                <w:sz w:val="28"/>
+                <w:szCs w:val="28"/>
+                <w:lang w:eastAsia="en-GB"/>
+              </w:rPr>
+            </w:pPr>
+            <w:r>
+              <w:rPr>
+                <w:rFonts w:eastAsia="Times New Roman" w:cstheme="minorHAnsi"/>
+                <w:spacing w:val="2"/>
+                <w:sz w:val="28"/>
+                <w:szCs w:val="28"/>
+                <w:lang w:eastAsia="en-GB"/>
+              </w:rPr>
+              <w:t>class Geeks {</w:t>
+            </w:r>
+          </w:p>
+          <w:p>
+            <w:pPr>
+              <w:spacing w:before="375" w:after="375" w:line="240" w:lineRule="auto"/>
+              <w:rPr>
+                <w:rFonts w:eastAsia="Times New Roman" w:cstheme="minorHAnsi"/>
+                <w:spacing w:val="2"/>
+                <w:sz w:val="28"/>
+                <w:szCs w:val="28"/>
+                <w:lang w:eastAsia="en-GB"/>
+              </w:rPr>
+            </w:pPr>
+            <w:r>
+              <w:rPr>
+                <w:rFonts w:eastAsia="Times New Roman" w:cstheme="minorHAnsi"/>
+                <w:spacing w:val="2"/>
+                <w:sz w:val="28"/>
+                <w:szCs w:val="28"/>
+                <w:lang w:eastAsia="en-GB"/>
+              </w:rPr>
+              <w:lastRenderedPageBreak/>
+              <w:t>  </w:t>
+            </w:r>
+          </w:p>
+          <w:p>
+            <w:pPr>
+              <w:spacing w:before="375" w:after="375" w:line="240" w:lineRule="auto"/>
+              <w:rPr>
+                <w:rFonts w:eastAsia="Times New Roman" w:cstheme="minorHAnsi"/>
+                <w:spacing w:val="2"/>
+                <w:sz w:val="28"/>
+                <w:szCs w:val="28"/>
+                <w:lang w:eastAsia="en-GB"/>
+              </w:rPr>
+            </w:pPr>
+            <w:r>
+              <w:rPr>
+                <w:rFonts w:eastAsia="Times New Roman" w:cstheme="minorHAnsi"/>
+                <w:spacing w:val="2"/>
+                <w:sz w:val="28"/>
+                <w:szCs w:val="28"/>
+                <w:lang w:eastAsia="en-GB"/>
+              </w:rPr>
+              <w:t>    // Main Method</w:t>
+            </w:r>
+          </w:p>
+          <w:p>
+            <w:pPr>
+              <w:spacing w:before="375" w:after="375" w:line="240" w:lineRule="auto"/>
+              <w:rPr>
+                <w:rFonts w:eastAsia="Times New Roman" w:cstheme="minorHAnsi"/>
+                <w:spacing w:val="2"/>
+                <w:sz w:val="28"/>
+                <w:szCs w:val="28"/>
+                <w:lang w:eastAsia="en-GB"/>
+              </w:rPr>
+            </w:pPr>
+            <w:r>
+              <w:rPr>
+                <w:rFonts w:eastAsia="Times New Roman" w:cstheme="minorHAnsi"/>
+                <w:spacing w:val="2"/>
+                <w:sz w:val="28"/>
+                <w:szCs w:val="28"/>
+                <w:lang w:eastAsia="en-GB"/>
+              </w:rPr>
+              <w:t>    public static void Main(String[] args)</w:t>
+            </w:r>
+          </w:p>
+          <w:p>
+            <w:pPr>
+              <w:spacing w:before="375" w:after="375" w:line="240" w:lineRule="auto"/>
+              <w:rPr>
+                <w:rFonts w:eastAsia="Times New Roman" w:cstheme="minorHAnsi"/>
+                <w:spacing w:val="2"/>
+                <w:sz w:val="28"/>
+                <w:szCs w:val="28"/>
+                <w:lang w:eastAsia="en-GB"/>
+              </w:rPr>
+            </w:pPr>
+            <w:r>
+              <w:rPr>
+                <w:rFonts w:eastAsia="Times New Roman" w:cstheme="minorHAnsi"/>
+                <w:spacing w:val="2"/>
+                <w:sz w:val="28"/>
+                <w:szCs w:val="28"/>
+                <w:lang w:eastAsia="en-GB"/>
+              </w:rPr>
+              <w:t>    {</w:t>
+            </w:r>
+          </w:p>
+          <w:p>
+            <w:pPr>
+              <w:spacing w:before="375" w:after="375" w:line="240" w:lineRule="auto"/>
+              <w:rPr>
+                <w:rFonts w:eastAsia="Times New Roman" w:cstheme="minorHAnsi"/>
+                <w:spacing w:val="2"/>
+                <w:sz w:val="28"/>
+                <w:szCs w:val="28"/>
+                <w:lang w:eastAsia="en-GB"/>
+              </w:rPr>
+            </w:pPr>
+            <w:r>
+              <w:rPr>
+                <w:rFonts w:eastAsia="Times New Roman" w:cstheme="minorHAnsi"/>
+                <w:spacing w:val="2"/>
+                <w:sz w:val="28"/>
+                <w:szCs w:val="28"/>
+                <w:lang w:eastAsia="en-GB"/>
+              </w:rPr>
+              <w:t>        // Creating a List of integers</w:t>
+            </w:r>
+          </w:p>
+          <w:p>
+            <w:pPr>
+              <w:spacing w:before="375" w:after="375" w:line="240" w:lineRule="auto"/>
+              <w:rPr>
+                <w:rFonts w:eastAsia="Times New Roman" w:cstheme="minorHAnsi"/>
+                <w:spacing w:val="2"/>
+                <w:sz w:val="28"/>
+                <w:szCs w:val="28"/>
+                <w:lang w:eastAsia="en-GB"/>
+              </w:rPr>
+            </w:pPr>
+            <w:r>
+              <w:rPr>
+                <w:rFonts w:eastAsia="Times New Roman" w:cstheme="minorHAnsi"/>
+                <w:spacing w:val="2"/>
+                <w:sz w:val="28"/>
+                <w:szCs w:val="28"/>
+                <w:lang w:eastAsia="en-GB"/>
+              </w:rPr>
+              <w:t>        List&lt;int&gt; firstlist = new List&lt;int&gt;();</w:t>
+            </w:r>
+          </w:p>
+          <w:p>
+            <w:pPr>
+              <w:spacing w:before="375" w:after="375" w:line="240" w:lineRule="auto"/>
+              <w:rPr>
+                <w:rFonts w:eastAsia="Times New Roman" w:cstheme="minorHAnsi"/>
+                <w:spacing w:val="2"/>
+                <w:sz w:val="28"/>
+                <w:szCs w:val="28"/>
+                <w:lang w:eastAsia="en-GB"/>
+              </w:rPr>
+            </w:pPr>
+            <w:r>
+              <w:rPr>
+                <w:rFonts w:eastAsia="Times New Roman" w:cstheme="minorHAnsi"/>
+                <w:spacing w:val="2"/>
+                <w:sz w:val="28"/>
+                <w:szCs w:val="28"/>
+                <w:lang w:eastAsia="en-GB"/>
+              </w:rPr>
+              <w:t>        // displaying the number</w:t>
+            </w:r>
+          </w:p>
+          <w:p>
+            <w:pPr>
+              <w:spacing w:before="375" w:after="375" w:line="240" w:lineRule="auto"/>
+              <w:rPr>
+                <w:rFonts w:eastAsia="Times New Roman" w:cstheme="minorHAnsi"/>
+                <w:spacing w:val="2"/>
+                <w:sz w:val="28"/>
+                <w:szCs w:val="28"/>
+                <w:lang w:eastAsia="en-GB"/>
+              </w:rPr>
+            </w:pPr>
+            <w:r>
+              <w:rPr>
+                <w:rFonts w:eastAsia="Times New Roman" w:cstheme="minorHAnsi"/>
+                <w:spacing w:val="2"/>
+                <w:sz w:val="28"/>
+                <w:szCs w:val="28"/>
+                <w:lang w:eastAsia="en-GB"/>
+              </w:rPr>
+              <w:t>        // of elements of List&lt;T&gt;</w:t>
+            </w:r>
+          </w:p>
+          <w:p>
+            <w:pPr>
+              <w:spacing w:before="375" w:after="375" w:line="240" w:lineRule="auto"/>
+              <w:rPr>
+                <w:rFonts w:eastAsia="Times New Roman" w:cstheme="minorHAnsi"/>
+                <w:spacing w:val="2"/>
+                <w:sz w:val="28"/>
+                <w:szCs w:val="28"/>
+                <w:lang w:eastAsia="en-GB"/>
+              </w:rPr>
+            </w:pPr>
+            <w:r>
+              <w:rPr>
+                <w:rFonts w:eastAsia="Times New Roman" w:cstheme="minorHAnsi"/>
+                <w:spacing w:val="2"/>
+                <w:sz w:val="28"/>
+                <w:szCs w:val="28"/>
+                <w:lang w:eastAsia="en-GB"/>
+              </w:rPr>
+              <w:t>        Console.WriteLine(firstlist.Count);</w:t>
+            </w:r>
+          </w:p>
+          <w:p>
+            <w:pPr>
+              <w:spacing w:before="375" w:after="375" w:line="240" w:lineRule="auto"/>
+              <w:rPr>
+                <w:rFonts w:eastAsia="Times New Roman" w:cstheme="minorHAnsi"/>
+                <w:spacing w:val="2"/>
+                <w:sz w:val="28"/>
+                <w:szCs w:val="28"/>
+                <w:lang w:eastAsia="en-GB"/>
+              </w:rPr>
+            </w:pPr>
+            <w:r>
+              <w:rPr>
+                <w:rFonts w:eastAsia="Times New Roman" w:cstheme="minorHAnsi"/>
+                <w:spacing w:val="2"/>
+                <w:sz w:val="28"/>
+                <w:szCs w:val="28"/>
+                <w:lang w:eastAsia="en-GB"/>
+              </w:rPr>
+              <w:t>    }</w:t>
+            </w:r>
+          </w:p>
+          <w:p>
+            <w:pPr>
+              <w:spacing w:before="375" w:after="375" w:line="240" w:lineRule="auto"/>
+              <w:rPr>
+                <w:rFonts w:ascii="Times New Roman" w:eastAsia="Times New Roman" w:hAnsi="Times New Roman" w:cs="Times New Roman"/>
+                <w:color w:val="273239"/>
+                <w:spacing w:val="2"/>
+                <w:sz w:val="25"/>
+                <w:szCs w:val="25"/>
+                <w:lang w:eastAsia="en-GB"/>
+              </w:rPr>
+            </w:pPr>
+            <w:r>
+              <w:rPr>
+                <w:rFonts w:eastAsia="Times New Roman" w:cstheme="minorHAnsi"/>
+                <w:spacing w:val="2"/>
+                <w:sz w:val="28"/>
+                <w:szCs w:val="28"/>
+                <w:lang w:eastAsia="en-GB"/>
+              </w:rPr>
+              <w:t>}</w:t>
+            </w:r>
+          </w:p>
+        </w:tc>
+      </w:tr>
+    </w:tbl>
+    <w:p>
+      <w:pPr>
+        <w:rPr>
+          <w:rFonts w:cstheme="minorHAnsi"/>
+          <w:b/>
+          <w:sz w:val="28"/>
+          <w:szCs w:val="28"/>
+        </w:rPr>
+      </w:pPr>
+      <w:bookmarkStart w:id="3" w:name="_GoBack"/>
+      <w:bookmarkEnd w:id="3"/>
     </w:p>
     <w:sectPr>
       <w:pgSz w:w="11906" w:h="16838"/>
@@ -9073,6 +11553,119 @@
     </w:lvl>
   </w:abstractNum>
   <w:abstractNum w:abstractNumId="2" w15:restartNumberingAfterBreak="0">
+    <w:nsid w:val="09AE01EE"/>
+    <w:multiLevelType w:val="hybridMultilevel"/>
+    <w:tmpl w:val="53B6E9CA"/>
+    <w:lvl w:ilvl="0" w:tplc="08090001">
+      <w:start w:val="1"/>
+      <w:numFmt w:val="bullet"/>
+      <w:lvlText w:val=""/>
+      <w:lvlJc w:val="left"/>
+      <w:pPr>
+        <w:ind w:left="720" w:hanging="360"/>
+      </w:pPr>
+      <w:rPr>
+        <w:rFonts w:ascii="Symbol" w:hAnsi="Symbol" w:hint="default"/>
+      </w:rPr>
+    </w:lvl>
+    <w:lvl w:ilvl="1" w:tplc="08090003" w:tentative="1">
+      <w:start w:val="1"/>
+      <w:numFmt w:val="bullet"/>
+      <w:lvlText w:val="o"/>
+      <w:lvlJc w:val="left"/>
+      <w:pPr>
+        <w:ind w:left="1440" w:hanging="360"/>
+      </w:pPr>
+      <w:rPr>
+        <w:rFonts w:ascii="Courier New" w:hAnsi="Courier New" w:cs="Courier New" w:hint="default"/>
+      </w:rPr>
+    </w:lvl>
+    <w:lvl w:ilvl="2" w:tplc="08090005" w:tentative="1">
+      <w:start w:val="1"/>
+      <w:numFmt w:val="bullet"/>
+      <w:lvlText w:val=""/>
+      <w:lvlJc w:val="left"/>
+      <w:pPr>
+        <w:ind w:left="2160" w:hanging="360"/>
+      </w:pPr>
+      <w:rPr>
+        <w:rFonts w:ascii="Wingdings" w:hAnsi="Wingdings" w:hint="default"/>
+      </w:rPr>
+    </w:lvl>
+    <w:lvl w:ilvl="3" w:tplc="08090001" w:tentative="1">
+      <w:start w:val="1"/>
+      <w:numFmt w:val="bullet"/>
+      <w:lvlText w:val=""/>
+      <w:lvlJc w:val="left"/>
+      <w:pPr>
+        <w:ind w:left="2880" w:hanging="360"/>
+      </w:pPr>
+      <w:rPr>
+        <w:rFonts w:ascii="Symbol" w:hAnsi="Symbol" w:hint="default"/>
+      </w:rPr>
+    </w:lvl>
+    <w:lvl w:ilvl="4" w:tplc="08090003" w:tentative="1">
+      <w:start w:val="1"/>
+      <w:numFmt w:val="bullet"/>
+      <w:lvlText w:val="o"/>
+      <w:lvlJc w:val="left"/>
+      <w:pPr>
+        <w:ind w:left="3600" w:hanging="360"/>
+      </w:pPr>
+      <w:rPr>
+        <w:rFonts w:ascii="Courier New" w:hAnsi="Courier New" w:cs="Courier New" w:hint="default"/>
+      </w:rPr>
+    </w:lvl>
+    <w:lvl w:ilvl="5" w:tplc="08090005" w:tentative="1">
+      <w:start w:val="1"/>
+      <w:numFmt w:val="bullet"/>
+      <w:lvlText w:val=""/>
+      <w:lvlJc w:val="left"/>
+      <w:pPr>
+        <w:ind w:left="4320" w:hanging="360"/>
+      </w:pPr>
+      <w:rPr>
+        <w:rFonts w:ascii="Wingdings" w:hAnsi="Wingdings" w:hint="default"/>
+      </w:rPr>
+    </w:lvl>
+    <w:lvl w:ilvl="6" w:tplc="08090001" w:tentative="1">
+      <w:start w:val="1"/>
+      <w:numFmt w:val="bullet"/>
+      <w:lvlText w:val=""/>
+      <w:lvlJc w:val="left"/>
+      <w:pPr>
+        <w:ind w:left="5040" w:hanging="360"/>
+      </w:pPr>
+      <w:rPr>
+        <w:rFonts w:ascii="Symbol" w:hAnsi="Symbol" w:hint="default"/>
+      </w:rPr>
+    </w:lvl>
+    <w:lvl w:ilvl="7" w:tplc="08090003" w:tentative="1">
+      <w:start w:val="1"/>
+      <w:numFmt w:val="bullet"/>
+      <w:lvlText w:val="o"/>
+      <w:lvlJc w:val="left"/>
+      <w:pPr>
+        <w:ind w:left="5760" w:hanging="360"/>
+      </w:pPr>
+      <w:rPr>
+        <w:rFonts w:ascii="Courier New" w:hAnsi="Courier New" w:cs="Courier New" w:hint="default"/>
+      </w:rPr>
+    </w:lvl>
+    <w:lvl w:ilvl="8" w:tplc="08090005" w:tentative="1">
+      <w:start w:val="1"/>
+      <w:numFmt w:val="bullet"/>
+      <w:lvlText w:val=""/>
+      <w:lvlJc w:val="left"/>
+      <w:pPr>
+        <w:ind w:left="6480" w:hanging="360"/>
+      </w:pPr>
+      <w:rPr>
+        <w:rFonts w:ascii="Wingdings" w:hAnsi="Wingdings" w:hint="default"/>
+      </w:rPr>
+    </w:lvl>
+  </w:abstractNum>
+  <w:abstractNum w:abstractNumId="3" w15:restartNumberingAfterBreak="0">
     <w:nsid w:val="0B0036B6"/>
     <w:multiLevelType w:val="hybridMultilevel"/>
     <w:tmpl w:val="24E48790"/>
@@ -9185,7 +11778,7 @@
       </w:rPr>
     </w:lvl>
   </w:abstractNum>
-  <w:abstractNum w:abstractNumId="3" w15:restartNumberingAfterBreak="0">
+  <w:abstractNum w:abstractNumId="4" w15:restartNumberingAfterBreak="0">
     <w:nsid w:val="0C775A71"/>
     <w:multiLevelType w:val="hybridMultilevel"/>
     <w:tmpl w:val="B5947B1A"/>
@@ -9298,7 +11891,7 @@
       </w:rPr>
     </w:lvl>
   </w:abstractNum>
-  <w:abstractNum w:abstractNumId="4" w15:restartNumberingAfterBreak="0">
+  <w:abstractNum w:abstractNumId="5" w15:restartNumberingAfterBreak="0">
     <w:nsid w:val="1E92119A"/>
     <w:multiLevelType w:val="hybridMultilevel"/>
     <w:tmpl w:val="048A60A8"/>
@@ -9411,7 +12004,7 @@
       </w:rPr>
     </w:lvl>
   </w:abstractNum>
-  <w:abstractNum w:abstractNumId="5" w15:restartNumberingAfterBreak="0">
+  <w:abstractNum w:abstractNumId="6" w15:restartNumberingAfterBreak="0">
     <w:nsid w:val="1EEC7C51"/>
     <w:multiLevelType w:val="multilevel"/>
     <w:tmpl w:val="E7DA5080"/>
@@ -9524,7 +12117,7 @@
       </w:pPr>
     </w:lvl>
   </w:abstractNum>
-  <w:abstractNum w:abstractNumId="6" w15:restartNumberingAfterBreak="0">
+  <w:abstractNum w:abstractNumId="7" w15:restartNumberingAfterBreak="0">
     <w:nsid w:val="21864C91"/>
     <w:multiLevelType w:val="hybridMultilevel"/>
     <w:tmpl w:val="3C2CCA6E"/>
@@ -9637,7 +12230,120 @@
       </w:rPr>
     </w:lvl>
   </w:abstractNum>
-  <w:abstractNum w:abstractNumId="7" w15:restartNumberingAfterBreak="0">
+  <w:abstractNum w:abstractNumId="8" w15:restartNumberingAfterBreak="0">
+    <w:nsid w:val="21B722D2"/>
+    <w:multiLevelType w:val="multilevel"/>
+    <w:tmpl w:val="3684BCFA"/>
+    <w:lvl w:ilvl="0">
+      <w:start w:val="1"/>
+      <w:numFmt w:val="decimal"/>
+      <w:lvlText w:val="%1."/>
+      <w:lvlJc w:val="left"/>
+      <w:pPr>
+        <w:tabs>
+          <w:tab w:val="num" w:pos="720"/>
+        </w:tabs>
+        <w:ind w:left="720" w:hanging="360"/>
+      </w:pPr>
+    </w:lvl>
+    <w:lvl w:ilvl="1" w:tentative="1">
+      <w:start w:val="1"/>
+      <w:numFmt w:val="decimal"/>
+      <w:lvlText w:val="%2."/>
+      <w:lvlJc w:val="left"/>
+      <w:pPr>
+        <w:tabs>
+          <w:tab w:val="num" w:pos="1440"/>
+        </w:tabs>
+        <w:ind w:left="1440" w:hanging="360"/>
+      </w:pPr>
+    </w:lvl>
+    <w:lvl w:ilvl="2" w:tentative="1">
+      <w:start w:val="1"/>
+      <w:numFmt w:val="decimal"/>
+      <w:lvlText w:val="%3."/>
+      <w:lvlJc w:val="left"/>
+      <w:pPr>
+        <w:tabs>
+          <w:tab w:val="num" w:pos="2160"/>
+        </w:tabs>
+        <w:ind w:left="2160" w:hanging="360"/>
+      </w:pPr>
+    </w:lvl>
+    <w:lvl w:ilvl="3" w:tentative="1">
+      <w:start w:val="1"/>
+      <w:numFmt w:val="decimal"/>
+      <w:lvlText w:val="%4."/>
+      <w:lvlJc w:val="left"/>
+      <w:pPr>
+        <w:tabs>
+          <w:tab w:val="num" w:pos="2880"/>
+        </w:tabs>
+        <w:ind w:left="2880" w:hanging="360"/>
+      </w:pPr>
+    </w:lvl>
+    <w:lvl w:ilvl="4" w:tentative="1">
+      <w:start w:val="1"/>
+      <w:numFmt w:val="decimal"/>
+      <w:lvlText w:val="%5."/>
+      <w:lvlJc w:val="left"/>
+      <w:pPr>
+        <w:tabs>
+          <w:tab w:val="num" w:pos="3600"/>
+        </w:tabs>
+        <w:ind w:left="3600" w:hanging="360"/>
+      </w:pPr>
+    </w:lvl>
+    <w:lvl w:ilvl="5" w:tentative="1">
+      <w:start w:val="1"/>
+      <w:numFmt w:val="decimal"/>
+      <w:lvlText w:val="%6."/>
+      <w:lvlJc w:val="left"/>
+      <w:pPr>
+        <w:tabs>
+          <w:tab w:val="num" w:pos="4320"/>
+        </w:tabs>
+        <w:ind w:left="4320" w:hanging="360"/>
+      </w:pPr>
+    </w:lvl>
+    <w:lvl w:ilvl="6" w:tentative="1">
+      <w:start w:val="1"/>
+      <w:numFmt w:val="decimal"/>
+      <w:lvlText w:val="%7."/>
+      <w:lvlJc w:val="left"/>
+      <w:pPr>
+        <w:tabs>
+          <w:tab w:val="num" w:pos="5040"/>
+        </w:tabs>
+        <w:ind w:left="5040" w:hanging="360"/>
+      </w:pPr>
+    </w:lvl>
+    <w:lvl w:ilvl="7" w:tentative="1">
+      <w:start w:val="1"/>
+      <w:numFmt w:val="decimal"/>
+      <w:lvlText w:val="%8."/>
+      <w:lvlJc w:val="left"/>
+      <w:pPr>
+        <w:tabs>
+          <w:tab w:val="num" w:pos="5760"/>
+        </w:tabs>
+        <w:ind w:left="5760" w:hanging="360"/>
+      </w:pPr>
+    </w:lvl>
+    <w:lvl w:ilvl="8" w:tentative="1">
+      <w:start w:val="1"/>
+      <w:numFmt w:val="decimal"/>
+      <w:lvlText w:val="%9."/>
+      <w:lvlJc w:val="left"/>
+      <w:pPr>
+        <w:tabs>
+          <w:tab w:val="num" w:pos="6480"/>
+        </w:tabs>
+        <w:ind w:left="6480" w:hanging="360"/>
+      </w:pPr>
+    </w:lvl>
+  </w:abstractNum>
+  <w:abstractNum w:abstractNumId="9" w15:restartNumberingAfterBreak="0">
     <w:nsid w:val="262048A1"/>
     <w:multiLevelType w:val="hybridMultilevel"/>
     <w:tmpl w:val="3DCE7254"/>
@@ -9750,7 +12456,7 @@
       </w:rPr>
     </w:lvl>
   </w:abstractNum>
-  <w:abstractNum w:abstractNumId="8" w15:restartNumberingAfterBreak="0">
+  <w:abstractNum w:abstractNumId="10" w15:restartNumberingAfterBreak="0">
     <w:nsid w:val="296D76B4"/>
     <w:multiLevelType w:val="multilevel"/>
     <w:tmpl w:val="40E60454"/>
@@ -9863,7 +12569,7 @@
       </w:pPr>
     </w:lvl>
   </w:abstractNum>
-  <w:abstractNum w:abstractNumId="9" w15:restartNumberingAfterBreak="0">
+  <w:abstractNum w:abstractNumId="11" w15:restartNumberingAfterBreak="0">
     <w:nsid w:val="297C4042"/>
     <w:multiLevelType w:val="multilevel"/>
     <w:tmpl w:val="DFF8B0E6"/>
@@ -9976,7 +12682,7 @@
       </w:pPr>
     </w:lvl>
   </w:abstractNum>
-  <w:abstractNum w:abstractNumId="10" w15:restartNumberingAfterBreak="0">
+  <w:abstractNum w:abstractNumId="12" w15:restartNumberingAfterBreak="0">
     <w:nsid w:val="2E38554D"/>
     <w:multiLevelType w:val="hybridMultilevel"/>
     <w:tmpl w:val="448041E2"/>
@@ -10062,7 +12768,210 @@
       </w:pPr>
     </w:lvl>
   </w:abstractNum>
-  <w:abstractNum w:abstractNumId="11" w15:restartNumberingAfterBreak="0">
+  <w:abstractNum w:abstractNumId="13" w15:restartNumberingAfterBreak="0">
+    <w:nsid w:val="313C7BD2"/>
+    <w:multiLevelType w:val="multilevel"/>
+    <w:tmpl w:val="FC001E8A"/>
+    <w:lvl w:ilvl="0">
+      <w:start w:val="1"/>
+      <w:numFmt w:val="decimal"/>
+      <w:lvlText w:val="%1."/>
+      <w:lvlJc w:val="left"/>
+      <w:pPr>
+        <w:tabs>
+          <w:tab w:val="num" w:pos="720"/>
+        </w:tabs>
+        <w:ind w:left="720" w:hanging="360"/>
+      </w:pPr>
+    </w:lvl>
+    <w:lvl w:ilvl="1">
+      <w:start w:val="1"/>
+      <w:numFmt w:val="bullet"/>
+      <w:lvlText w:val=""/>
+      <w:lvlJc w:val="left"/>
+      <w:pPr>
+        <w:tabs>
+          <w:tab w:val="num" w:pos="1440"/>
+        </w:tabs>
+        <w:ind w:left="1440" w:hanging="360"/>
+      </w:pPr>
+      <w:rPr>
+        <w:rFonts w:ascii="Symbol" w:hAnsi="Symbol" w:hint="default"/>
+        <w:sz w:val="20"/>
+      </w:rPr>
+    </w:lvl>
+    <w:lvl w:ilvl="2" w:tentative="1">
+      <w:start w:val="1"/>
+      <w:numFmt w:val="decimal"/>
+      <w:lvlText w:val="%3."/>
+      <w:lvlJc w:val="left"/>
+      <w:pPr>
+        <w:tabs>
+          <w:tab w:val="num" w:pos="2160"/>
+        </w:tabs>
+        <w:ind w:left="2160" w:hanging="360"/>
+      </w:pPr>
+    </w:lvl>
+    <w:lvl w:ilvl="3" w:tentative="1">
+      <w:start w:val="1"/>
+      <w:numFmt w:val="decimal"/>
+      <w:lvlText w:val="%4."/>
+      <w:lvlJc w:val="left"/>
+      <w:pPr>
+        <w:tabs>
+          <w:tab w:val="num" w:pos="2880"/>
+        </w:tabs>
+        <w:ind w:left="2880" w:hanging="360"/>
+      </w:pPr>
+    </w:lvl>
+    <w:lvl w:ilvl="4" w:tentative="1">
+      <w:start w:val="1"/>
+      <w:numFmt w:val="decimal"/>
+      <w:lvlText w:val="%5."/>
+      <w:lvlJc w:val="left"/>
+      <w:pPr>
+        <w:tabs>
+          <w:tab w:val="num" w:pos="3600"/>
+        </w:tabs>
+        <w:ind w:left="3600" w:hanging="360"/>
+      </w:pPr>
+    </w:lvl>
+    <w:lvl w:ilvl="5" w:tentative="1">
+      <w:start w:val="1"/>
+      <w:numFmt w:val="decimal"/>
+      <w:lvlText w:val="%6."/>
+      <w:lvlJc w:val="left"/>
+      <w:pPr>
+        <w:tabs>
+          <w:tab w:val="num" w:pos="4320"/>
+        </w:tabs>
+        <w:ind w:left="4320" w:hanging="360"/>
+      </w:pPr>
+    </w:lvl>
+    <w:lvl w:ilvl="6" w:tentative="1">
+      <w:start w:val="1"/>
+      <w:numFmt w:val="decimal"/>
+      <w:lvlText w:val="%7."/>
+      <w:lvlJc w:val="left"/>
+      <w:pPr>
+        <w:tabs>
+          <w:tab w:val="num" w:pos="5040"/>
+        </w:tabs>
+        <w:ind w:left="5040" w:hanging="360"/>
+      </w:pPr>
+    </w:lvl>
+    <w:lvl w:ilvl="7" w:tentative="1">
+      <w:start w:val="1"/>
+      <w:numFmt w:val="decimal"/>
+      <w:lvlText w:val="%8."/>
+      <w:lvlJc w:val="left"/>
+      <w:pPr>
+        <w:tabs>
+          <w:tab w:val="num" w:pos="5760"/>
+        </w:tabs>
+        <w:ind w:left="5760" w:hanging="360"/>
+      </w:pPr>
+    </w:lvl>
+    <w:lvl w:ilvl="8" w:tentative="1">
+      <w:start w:val="1"/>
+      <w:numFmt w:val="decimal"/>
+      <w:lvlText w:val="%9."/>
+      <w:lvlJc w:val="left"/>
+      <w:pPr>
+        <w:tabs>
+          <w:tab w:val="num" w:pos="6480"/>
+        </w:tabs>
+        <w:ind w:left="6480" w:hanging="360"/>
+      </w:pPr>
+    </w:lvl>
+  </w:abstractNum>
+  <w:abstractNum w:abstractNumId="14" w15:restartNumberingAfterBreak="0">
+    <w:nsid w:val="31874AAD"/>
+    <w:multiLevelType w:val="hybridMultilevel"/>
+    <w:tmpl w:val="4CDE33CE"/>
+    <w:lvl w:ilvl="0" w:tplc="0809000F">
+      <w:start w:val="1"/>
+      <w:numFmt w:val="decimal"/>
+      <w:lvlText w:val="%1."/>
+      <w:lvlJc w:val="left"/>
+      <w:pPr>
+        <w:ind w:left="360" w:hanging="360"/>
+      </w:pPr>
+    </w:lvl>
+    <w:lvl w:ilvl="1" w:tplc="08090019" w:tentative="1">
+      <w:start w:val="1"/>
+      <w:numFmt w:val="lowerLetter"/>
+      <w:lvlText w:val="%2."/>
+      <w:lvlJc w:val="left"/>
+      <w:pPr>
+        <w:ind w:left="1080" w:hanging="360"/>
+      </w:pPr>
+    </w:lvl>
+    <w:lvl w:ilvl="2" w:tplc="0809001B" w:tentative="1">
+      <w:start w:val="1"/>
+      <w:numFmt w:val="lowerRoman"/>
+      <w:lvlText w:val="%3."/>
+      <w:lvlJc w:val="right"/>
+      <w:pPr>
+        <w:ind w:left="1800" w:hanging="180"/>
+      </w:pPr>
+    </w:lvl>
+    <w:lvl w:ilvl="3" w:tplc="0809000F" w:tentative="1">
+      <w:start w:val="1"/>
+      <w:numFmt w:val="decimal"/>
+      <w:lvlText w:val="%4."/>
+      <w:lvlJc w:val="left"/>
+      <w:pPr>
+        <w:ind w:left="2520" w:hanging="360"/>
+      </w:pPr>
+    </w:lvl>
+    <w:lvl w:ilvl="4" w:tplc="08090019" w:tentative="1">
+      <w:start w:val="1"/>
+      <w:numFmt w:val="lowerLetter"/>
+      <w:lvlText w:val="%5."/>
+      <w:lvlJc w:val="left"/>
+      <w:pPr>
+        <w:ind w:left="3240" w:hanging="360"/>
+      </w:pPr>
+    </w:lvl>
+    <w:lvl w:ilvl="5" w:tplc="0809001B" w:tentative="1">
+      <w:start w:val="1"/>
+      <w:numFmt w:val="lowerRoman"/>
+      <w:lvlText w:val="%6."/>
+      <w:lvlJc w:val="right"/>
+      <w:pPr>
+        <w:ind w:left="3960" w:hanging="180"/>
+      </w:pPr>
+    </w:lvl>
+    <w:lvl w:ilvl="6" w:tplc="0809000F" w:tentative="1">
+      <w:start w:val="1"/>
+      <w:numFmt w:val="decimal"/>
+      <w:lvlText w:val="%7."/>
+      <w:lvlJc w:val="left"/>
+      <w:pPr>
+        <w:ind w:left="4680" w:hanging="360"/>
+      </w:pPr>
+    </w:lvl>
+    <w:lvl w:ilvl="7" w:tplc="08090019" w:tentative="1">
+      <w:start w:val="1"/>
+      <w:numFmt w:val="lowerLetter"/>
+      <w:lvlText w:val="%8."/>
+      <w:lvlJc w:val="left"/>
+      <w:pPr>
+        <w:ind w:left="5400" w:hanging="360"/>
+      </w:pPr>
+    </w:lvl>
+    <w:lvl w:ilvl="8" w:tplc="0809001B" w:tentative="1">
+      <w:start w:val="1"/>
+      <w:numFmt w:val="lowerRoman"/>
+      <w:lvlText w:val="%9."/>
+      <w:lvlJc w:val="right"/>
+      <w:pPr>
+        <w:ind w:left="6120" w:hanging="180"/>
+      </w:pPr>
+    </w:lvl>
+  </w:abstractNum>
+  <w:abstractNum w:abstractNumId="15" w15:restartNumberingAfterBreak="0">
     <w:nsid w:val="364E1674"/>
     <w:multiLevelType w:val="hybridMultilevel"/>
     <w:tmpl w:val="3DE4BF56"/>
@@ -10175,7 +13084,93 @@
       </w:rPr>
     </w:lvl>
   </w:abstractNum>
-  <w:abstractNum w:abstractNumId="12" w15:restartNumberingAfterBreak="0">
+  <w:abstractNum w:abstractNumId="16" w15:restartNumberingAfterBreak="0">
+    <w:nsid w:val="3A2854B9"/>
+    <w:multiLevelType w:val="hybridMultilevel"/>
+    <w:tmpl w:val="1FA8C7C2"/>
+    <w:lvl w:ilvl="0" w:tplc="0809000F">
+      <w:start w:val="1"/>
+      <w:numFmt w:val="decimal"/>
+      <w:lvlText w:val="%1."/>
+      <w:lvlJc w:val="left"/>
+      <w:pPr>
+        <w:ind w:left="720" w:hanging="360"/>
+      </w:pPr>
+    </w:lvl>
+    <w:lvl w:ilvl="1" w:tplc="08090019">
+      <w:start w:val="1"/>
+      <w:numFmt w:val="lowerLetter"/>
+      <w:lvlText w:val="%2."/>
+      <w:lvlJc w:val="left"/>
+      <w:pPr>
+        <w:ind w:left="1440" w:hanging="360"/>
+      </w:pPr>
+    </w:lvl>
+    <w:lvl w:ilvl="2" w:tplc="0809001B" w:tentative="1">
+      <w:start w:val="1"/>
+      <w:numFmt w:val="lowerRoman"/>
+      <w:lvlText w:val="%3."/>
+      <w:lvlJc w:val="right"/>
+      <w:pPr>
+        <w:ind w:left="2160" w:hanging="180"/>
+      </w:pPr>
+    </w:lvl>
+    <w:lvl w:ilvl="3" w:tplc="0809000F" w:tentative="1">
+      <w:start w:val="1"/>
+      <w:numFmt w:val="decimal"/>
+      <w:lvlText w:val="%4."/>
+      <w:lvlJc w:val="left"/>
+      <w:pPr>
+        <w:ind w:left="2880" w:hanging="360"/>
+      </w:pPr>
+    </w:lvl>
+    <w:lvl w:ilvl="4" w:tplc="08090019" w:tentative="1">
+      <w:start w:val="1"/>
+      <w:numFmt w:val="lowerLetter"/>
+      <w:lvlText w:val="%5."/>
+      <w:lvlJc w:val="left"/>
+      <w:pPr>
+        <w:ind w:left="3600" w:hanging="360"/>
+      </w:pPr>
+    </w:lvl>
+    <w:lvl w:ilvl="5" w:tplc="0809001B" w:tentative="1">
+      <w:start w:val="1"/>
+      <w:numFmt w:val="lowerRoman"/>
+      <w:lvlText w:val="%6."/>
+      <w:lvlJc w:val="right"/>
+      <w:pPr>
+        <w:ind w:left="4320" w:hanging="180"/>
+      </w:pPr>
+    </w:lvl>
+    <w:lvl w:ilvl="6" w:tplc="0809000F" w:tentative="1">
+      <w:start w:val="1"/>
+      <w:numFmt w:val="decimal"/>
+      <w:lvlText w:val="%7."/>
+      <w:lvlJc w:val="left"/>
+      <w:pPr>
+        <w:ind w:left="5040" w:hanging="360"/>
+      </w:pPr>
+    </w:lvl>
+    <w:lvl w:ilvl="7" w:tplc="08090019" w:tentative="1">
+      <w:start w:val="1"/>
+      <w:numFmt w:val="lowerLetter"/>
+      <w:lvlText w:val="%8."/>
+      <w:lvlJc w:val="left"/>
+      <w:pPr>
+        <w:ind w:left="5760" w:hanging="360"/>
+      </w:pPr>
+    </w:lvl>
+    <w:lvl w:ilvl="8" w:tplc="0809001B" w:tentative="1">
+      <w:start w:val="1"/>
+      <w:numFmt w:val="lowerRoman"/>
+      <w:lvlText w:val="%9."/>
+      <w:lvlJc w:val="right"/>
+      <w:pPr>
+        <w:ind w:left="6480" w:hanging="180"/>
+      </w:pPr>
+    </w:lvl>
+  </w:abstractNum>
+  <w:abstractNum w:abstractNumId="17" w15:restartNumberingAfterBreak="0">
     <w:nsid w:val="3B697AE8"/>
     <w:multiLevelType w:val="hybridMultilevel"/>
     <w:tmpl w:val="BA4696F0"/>
@@ -10288,7 +13283,7 @@
       </w:rPr>
     </w:lvl>
   </w:abstractNum>
-  <w:abstractNum w:abstractNumId="13" w15:restartNumberingAfterBreak="0">
+  <w:abstractNum w:abstractNumId="18" w15:restartNumberingAfterBreak="0">
     <w:nsid w:val="407C0909"/>
     <w:multiLevelType w:val="hybridMultilevel"/>
     <w:tmpl w:val="A8E4AD12"/>
@@ -10401,7 +13396,7 @@
       </w:rPr>
     </w:lvl>
   </w:abstractNum>
-  <w:abstractNum w:abstractNumId="14" w15:restartNumberingAfterBreak="0">
+  <w:abstractNum w:abstractNumId="19" w15:restartNumberingAfterBreak="0">
     <w:nsid w:val="45951E9D"/>
     <w:multiLevelType w:val="multilevel"/>
     <w:tmpl w:val="4156CB9E"/>
@@ -10550,7 +13545,7 @@
       </w:rPr>
     </w:lvl>
   </w:abstractNum>
-  <w:abstractNum w:abstractNumId="15" w15:restartNumberingAfterBreak="0">
+  <w:abstractNum w:abstractNumId="20" w15:restartNumberingAfterBreak="0">
     <w:nsid w:val="45AB7AF1"/>
     <w:multiLevelType w:val="hybridMultilevel"/>
     <w:tmpl w:val="AB160C70"/>
@@ -10636,7 +13631,7 @@
       </w:pPr>
     </w:lvl>
   </w:abstractNum>
-  <w:abstractNum w:abstractNumId="16" w15:restartNumberingAfterBreak="0">
+  <w:abstractNum w:abstractNumId="21" w15:restartNumberingAfterBreak="0">
     <w:nsid w:val="468476E7"/>
     <w:multiLevelType w:val="multilevel"/>
     <w:tmpl w:val="860E2CA2"/>
@@ -10786,7 +13781,7 @@
       </w:rPr>
     </w:lvl>
   </w:abstractNum>
-  <w:abstractNum w:abstractNumId="17" w15:restartNumberingAfterBreak="0">
+  <w:abstractNum w:abstractNumId="22" w15:restartNumberingAfterBreak="0">
     <w:nsid w:val="509D5CBF"/>
     <w:multiLevelType w:val="hybridMultilevel"/>
     <w:tmpl w:val="CEB0E732"/>
@@ -10899,7 +13894,7 @@
       </w:rPr>
     </w:lvl>
   </w:abstractNum>
-  <w:abstractNum w:abstractNumId="18" w15:restartNumberingAfterBreak="0">
+  <w:abstractNum w:abstractNumId="23" w15:restartNumberingAfterBreak="0">
     <w:nsid w:val="51003B99"/>
     <w:multiLevelType w:val="hybridMultilevel"/>
     <w:tmpl w:val="3620BF26"/>
@@ -11012,7 +14007,7 @@
       </w:rPr>
     </w:lvl>
   </w:abstractNum>
-  <w:abstractNum w:abstractNumId="19" w15:restartNumberingAfterBreak="0">
+  <w:abstractNum w:abstractNumId="24" w15:restartNumberingAfterBreak="0">
     <w:nsid w:val="52332DD9"/>
     <w:multiLevelType w:val="hybridMultilevel"/>
     <w:tmpl w:val="4EC656D2"/>
@@ -11125,7 +14120,122 @@
       </w:rPr>
     </w:lvl>
   </w:abstractNum>
-  <w:abstractNum w:abstractNumId="20" w15:restartNumberingAfterBreak="0">
+  <w:abstractNum w:abstractNumId="25" w15:restartNumberingAfterBreak="0">
+    <w:nsid w:val="57C2067A"/>
+    <w:multiLevelType w:val="hybridMultilevel"/>
+    <w:tmpl w:val="061CC532"/>
+    <w:lvl w:ilvl="0" w:tplc="86EC8968">
+      <w:start w:val="1"/>
+      <w:numFmt w:val="bullet"/>
+      <w:lvlText w:val=""/>
+      <w:lvlJc w:val="left"/>
+      <w:pPr>
+        <w:ind w:left="720" w:hanging="360"/>
+      </w:pPr>
+      <w:rPr>
+        <w:rFonts w:ascii="Symbol" w:hAnsi="Symbol" w:hint="default"/>
+        <w:sz w:val="28"/>
+        <w:szCs w:val="28"/>
+      </w:rPr>
+    </w:lvl>
+    <w:lvl w:ilvl="1" w:tplc="08090003" w:tentative="1">
+      <w:start w:val="1"/>
+      <w:numFmt w:val="bullet"/>
+      <w:lvlText w:val="o"/>
+      <w:lvlJc w:val="left"/>
+      <w:pPr>
+        <w:ind w:left="1440" w:hanging="360"/>
+      </w:pPr>
+      <w:rPr>
+        <w:rFonts w:ascii="Courier New" w:hAnsi="Courier New" w:cs="Courier New" w:hint="default"/>
+      </w:rPr>
+    </w:lvl>
+    <w:lvl w:ilvl="2" w:tplc="08090005" w:tentative="1">
+      <w:start w:val="1"/>
+      <w:numFmt w:val="bullet"/>
+      <w:lvlText w:val=""/>
+      <w:lvlJc w:val="left"/>
+      <w:pPr>
+        <w:ind w:left="2160" w:hanging="360"/>
+      </w:pPr>
+      <w:rPr>
+        <w:rFonts w:ascii="Wingdings" w:hAnsi="Wingdings" w:hint="default"/>
+      </w:rPr>
+    </w:lvl>
+    <w:lvl w:ilvl="3" w:tplc="08090001" w:tentative="1">
+      <w:start w:val="1"/>
+      <w:numFmt w:val="bullet"/>
+      <w:lvlText w:val=""/>
+      <w:lvlJc w:val="left"/>
+      <w:pPr>
+        <w:ind w:left="2880" w:hanging="360"/>
+      </w:pPr>
+      <w:rPr>
+        <w:rFonts w:ascii="Symbol" w:hAnsi="Symbol" w:hint="default"/>
+      </w:rPr>
+    </w:lvl>
+    <w:lvl w:ilvl="4" w:tplc="08090003" w:tentative="1">
+      <w:start w:val="1"/>
+      <w:numFmt w:val="bullet"/>
+      <w:lvlText w:val="o"/>
+      <w:lvlJc w:val="left"/>
+      <w:pPr>
+        <w:ind w:left="3600" w:hanging="360"/>
+      </w:pPr>
+      <w:rPr>
+        <w:rFonts w:ascii="Courier New" w:hAnsi="Courier New" w:cs="Courier New" w:hint="default"/>
+      </w:rPr>
+    </w:lvl>
+    <w:lvl w:ilvl="5" w:tplc="08090005" w:tentative="1">
+      <w:start w:val="1"/>
+      <w:numFmt w:val="bullet"/>
+      <w:lvlText w:val=""/>
+      <w:lvlJc w:val="left"/>
+      <w:pPr>
+        <w:ind w:left="4320" w:hanging="360"/>
+      </w:pPr>
+      <w:rPr>
+        <w:rFonts w:ascii="Wingdings" w:hAnsi="Wingdings" w:hint="default"/>
+      </w:rPr>
+    </w:lvl>
+    <w:lvl w:ilvl="6" w:tplc="08090001" w:tentative="1">
+      <w:start w:val="1"/>
+      <w:numFmt w:val="bullet"/>
+      <w:lvlText w:val=""/>
+      <w:lvlJc w:val="left"/>
+      <w:pPr>
+        <w:ind w:left="5040" w:hanging="360"/>
+      </w:pPr>
+      <w:rPr>
+        <w:rFonts w:ascii="Symbol" w:hAnsi="Symbol" w:hint="default"/>
+      </w:rPr>
+    </w:lvl>
+    <w:lvl w:ilvl="7" w:tplc="08090003" w:tentative="1">
+      <w:start w:val="1"/>
+      <w:numFmt w:val="bullet"/>
+      <w:lvlText w:val="o"/>
+      <w:lvlJc w:val="left"/>
+      <w:pPr>
+        <w:ind w:left="5760" w:hanging="360"/>
+      </w:pPr>
+      <w:rPr>
+        <w:rFonts w:ascii="Courier New" w:hAnsi="Courier New" w:cs="Courier New" w:hint="default"/>
+      </w:rPr>
+    </w:lvl>
+    <w:lvl w:ilvl="8" w:tplc="08090005" w:tentative="1">
+      <w:start w:val="1"/>
+      <w:numFmt w:val="bullet"/>
+      <w:lvlText w:val=""/>
+      <w:lvlJc w:val="left"/>
+      <w:pPr>
+        <w:ind w:left="6480" w:hanging="360"/>
+      </w:pPr>
+      <w:rPr>
+        <w:rFonts w:ascii="Wingdings" w:hAnsi="Wingdings" w:hint="default"/>
+      </w:rPr>
+    </w:lvl>
+  </w:abstractNum>
+  <w:abstractNum w:abstractNumId="26" w15:restartNumberingAfterBreak="0">
     <w:nsid w:val="58F61ECB"/>
     <w:multiLevelType w:val="multilevel"/>
     <w:tmpl w:val="02E6747C"/>
@@ -11274,7 +14384,120 @@
       </w:rPr>
     </w:lvl>
   </w:abstractNum>
-  <w:abstractNum w:abstractNumId="21" w15:restartNumberingAfterBreak="0">
+  <w:abstractNum w:abstractNumId="27" w15:restartNumberingAfterBreak="0">
+    <w:nsid w:val="5B424B39"/>
+    <w:multiLevelType w:val="multilevel"/>
+    <w:tmpl w:val="284C2E38"/>
+    <w:lvl w:ilvl="0">
+      <w:start w:val="1"/>
+      <w:numFmt w:val="decimal"/>
+      <w:lvlText w:val="%1."/>
+      <w:lvlJc w:val="left"/>
+      <w:pPr>
+        <w:tabs>
+          <w:tab w:val="num" w:pos="720"/>
+        </w:tabs>
+        <w:ind w:left="720" w:hanging="360"/>
+      </w:pPr>
+    </w:lvl>
+    <w:lvl w:ilvl="1" w:tentative="1">
+      <w:start w:val="1"/>
+      <w:numFmt w:val="decimal"/>
+      <w:lvlText w:val="%2."/>
+      <w:lvlJc w:val="left"/>
+      <w:pPr>
+        <w:tabs>
+          <w:tab w:val="num" w:pos="1440"/>
+        </w:tabs>
+        <w:ind w:left="1440" w:hanging="360"/>
+      </w:pPr>
+    </w:lvl>
+    <w:lvl w:ilvl="2" w:tentative="1">
+      <w:start w:val="1"/>
+      <w:numFmt w:val="decimal"/>
+      <w:lvlText w:val="%3."/>
+      <w:lvlJc w:val="left"/>
+      <w:pPr>
+        <w:tabs>
+          <w:tab w:val="num" w:pos="2160"/>
+        </w:tabs>
+        <w:ind w:left="2160" w:hanging="360"/>
+      </w:pPr>
+    </w:lvl>
+    <w:lvl w:ilvl="3" w:tentative="1">
+      <w:start w:val="1"/>
+      <w:numFmt w:val="decimal"/>
+      <w:lvlText w:val="%4."/>
+      <w:lvlJc w:val="left"/>
+      <w:pPr>
+        <w:tabs>
+          <w:tab w:val="num" w:pos="2880"/>
+        </w:tabs>
+        <w:ind w:left="2880" w:hanging="360"/>
+      </w:pPr>
+    </w:lvl>
+    <w:lvl w:ilvl="4" w:tentative="1">
+      <w:start w:val="1"/>
+      <w:numFmt w:val="decimal"/>
+      <w:lvlText w:val="%5."/>
+      <w:lvlJc w:val="left"/>
+      <w:pPr>
+        <w:tabs>
+          <w:tab w:val="num" w:pos="3600"/>
+        </w:tabs>
+        <w:ind w:left="3600" w:hanging="360"/>
+      </w:pPr>
+    </w:lvl>
+    <w:lvl w:ilvl="5" w:tentative="1">
+      <w:start w:val="1"/>
+      <w:numFmt w:val="decimal"/>
+      <w:lvlText w:val="%6."/>
+      <w:lvlJc w:val="left"/>
+      <w:pPr>
+        <w:tabs>
+          <w:tab w:val="num" w:pos="4320"/>
+        </w:tabs>
+        <w:ind w:left="4320" w:hanging="360"/>
+      </w:pPr>
+    </w:lvl>
+    <w:lvl w:ilvl="6" w:tentative="1">
+      <w:start w:val="1"/>
+      <w:numFmt w:val="decimal"/>
+      <w:lvlText w:val="%7."/>
+      <w:lvlJc w:val="left"/>
+      <w:pPr>
+        <w:tabs>
+          <w:tab w:val="num" w:pos="5040"/>
+        </w:tabs>
+        <w:ind w:left="5040" w:hanging="360"/>
+      </w:pPr>
+    </w:lvl>
+    <w:lvl w:ilvl="7" w:tentative="1">
+      <w:start w:val="1"/>
+      <w:numFmt w:val="decimal"/>
+      <w:lvlText w:val="%8."/>
+      <w:lvlJc w:val="left"/>
+      <w:pPr>
+        <w:tabs>
+          <w:tab w:val="num" w:pos="5760"/>
+        </w:tabs>
+        <w:ind w:left="5760" w:hanging="360"/>
+      </w:pPr>
+    </w:lvl>
+    <w:lvl w:ilvl="8" w:tentative="1">
+      <w:start w:val="1"/>
+      <w:numFmt w:val="decimal"/>
+      <w:lvlText w:val="%9."/>
+      <w:lvlJc w:val="left"/>
+      <w:pPr>
+        <w:tabs>
+          <w:tab w:val="num" w:pos="6480"/>
+        </w:tabs>
+        <w:ind w:left="6480" w:hanging="360"/>
+      </w:pPr>
+    </w:lvl>
+  </w:abstractNum>
+  <w:abstractNum w:abstractNumId="28" w15:restartNumberingAfterBreak="0">
     <w:nsid w:val="62E003EB"/>
     <w:multiLevelType w:val="hybridMultilevel"/>
     <w:tmpl w:val="DBEEC8F0"/>
@@ -11387,7 +14610,7 @@
       </w:rPr>
     </w:lvl>
   </w:abstractNum>
-  <w:abstractNum w:abstractNumId="22" w15:restartNumberingAfterBreak="0">
+  <w:abstractNum w:abstractNumId="29" w15:restartNumberingAfterBreak="0">
     <w:nsid w:val="63A33F70"/>
     <w:multiLevelType w:val="hybridMultilevel"/>
     <w:tmpl w:val="CDE0B48C"/>
@@ -11500,7 +14723,7 @@
       </w:rPr>
     </w:lvl>
   </w:abstractNum>
-  <w:abstractNum w:abstractNumId="23" w15:restartNumberingAfterBreak="0">
+  <w:abstractNum w:abstractNumId="30" w15:restartNumberingAfterBreak="0">
     <w:nsid w:val="65855AF3"/>
     <w:multiLevelType w:val="hybridMultilevel"/>
     <w:tmpl w:val="D63EB670"/>
@@ -11613,7 +14836,7 @@
       </w:rPr>
     </w:lvl>
   </w:abstractNum>
-  <w:abstractNum w:abstractNumId="24" w15:restartNumberingAfterBreak="0">
+  <w:abstractNum w:abstractNumId="31" w15:restartNumberingAfterBreak="0">
     <w:nsid w:val="66BC058F"/>
     <w:multiLevelType w:val="hybridMultilevel"/>
     <w:tmpl w:val="F3708EC8"/>
@@ -11726,7 +14949,7 @@
       </w:rPr>
     </w:lvl>
   </w:abstractNum>
-  <w:abstractNum w:abstractNumId="25" w15:restartNumberingAfterBreak="0">
+  <w:abstractNum w:abstractNumId="32" w15:restartNumberingAfterBreak="0">
     <w:nsid w:val="680A1123"/>
     <w:multiLevelType w:val="hybridMultilevel"/>
     <w:tmpl w:val="32F2E5FA"/>
@@ -11839,7 +15062,243 @@
       </w:rPr>
     </w:lvl>
   </w:abstractNum>
-  <w:abstractNum w:abstractNumId="26" w15:restartNumberingAfterBreak="0">
+  <w:abstractNum w:abstractNumId="33" w15:restartNumberingAfterBreak="0">
+    <w:nsid w:val="702A51B7"/>
+    <w:multiLevelType w:val="multilevel"/>
+    <w:tmpl w:val="C742A82A"/>
+    <w:lvl w:ilvl="0">
+      <w:start w:val="1"/>
+      <w:numFmt w:val="bullet"/>
+      <w:lvlText w:val=""/>
+      <w:lvlJc w:val="left"/>
+      <w:pPr>
+        <w:tabs>
+          <w:tab w:val="num" w:pos="720"/>
+        </w:tabs>
+        <w:ind w:left="720" w:hanging="360"/>
+      </w:pPr>
+      <w:rPr>
+        <w:rFonts w:ascii="Symbol" w:hAnsi="Symbol" w:cstheme="minorHAnsi" w:hint="default"/>
+        <w:sz w:val="28"/>
+        <w:szCs w:val="28"/>
+      </w:rPr>
+    </w:lvl>
+    <w:lvl w:ilvl="1" w:tentative="1">
+      <w:start w:val="1"/>
+      <w:numFmt w:val="bullet"/>
+      <w:lvlText w:val=""/>
+      <w:lvlJc w:val="left"/>
+      <w:pPr>
+        <w:tabs>
+          <w:tab w:val="num" w:pos="1440"/>
+        </w:tabs>
+        <w:ind w:left="1440" w:hanging="360"/>
+      </w:pPr>
+      <w:rPr>
+        <w:rFonts w:ascii="Symbol" w:hAnsi="Symbol" w:hint="default"/>
+        <w:sz w:val="20"/>
+      </w:rPr>
+    </w:lvl>
+    <w:lvl w:ilvl="2" w:tentative="1">
+      <w:start w:val="1"/>
+      <w:numFmt w:val="bullet"/>
+      <w:lvlText w:val=""/>
+      <w:lvlJc w:val="left"/>
+      <w:pPr>
+        <w:tabs>
+          <w:tab w:val="num" w:pos="2160"/>
+        </w:tabs>
+        <w:ind w:left="2160" w:hanging="360"/>
+      </w:pPr>
+      <w:rPr>
+        <w:rFonts w:ascii="Symbol" w:hAnsi="Symbol" w:hint="default"/>
+        <w:sz w:val="20"/>
+      </w:rPr>
+    </w:lvl>
+    <w:lvl w:ilvl="3" w:tentative="1">
+      <w:start w:val="1"/>
+      <w:numFmt w:val="bullet"/>
+      <w:lvlText w:val=""/>
+      <w:lvlJc w:val="left"/>
+      <w:pPr>
+        <w:tabs>
+          <w:tab w:val="num" w:pos="2880"/>
+        </w:tabs>
+        <w:ind w:left="2880" w:hanging="360"/>
+      </w:pPr>
+      <w:rPr>
+        <w:rFonts w:ascii="Symbol" w:hAnsi="Symbol" w:hint="default"/>
+        <w:sz w:val="20"/>
+      </w:rPr>
+    </w:lvl>
+    <w:lvl w:ilvl="4" w:tentative="1">
+      <w:start w:val="1"/>
+      <w:numFmt w:val="bullet"/>
+      <w:lvlText w:val=""/>
+      <w:lvlJc w:val="left"/>
+      <w:pPr>
+        <w:tabs>
+          <w:tab w:val="num" w:pos="3600"/>
+        </w:tabs>
+        <w:ind w:left="3600" w:hanging="360"/>
+      </w:pPr>
+      <w:rPr>
+        <w:rFonts w:ascii="Symbol" w:hAnsi="Symbol" w:hint="default"/>
+        <w:sz w:val="20"/>
+      </w:rPr>
+    </w:lvl>
+    <w:lvl w:ilvl="5" w:tentative="1">
+      <w:start w:val="1"/>
+      <w:numFmt w:val="bullet"/>
+      <w:lvlText w:val=""/>
+      <w:lvlJc w:val="left"/>
+      <w:pPr>
+        <w:tabs>
+          <w:tab w:val="num" w:pos="4320"/>
+        </w:tabs>
+        <w:ind w:left="4320" w:hanging="360"/>
+      </w:pPr>
+      <w:rPr>
+        <w:rFonts w:ascii="Symbol" w:hAnsi="Symbol" w:hint="default"/>
+        <w:sz w:val="20"/>
+      </w:rPr>
+    </w:lvl>
+    <w:lvl w:ilvl="6" w:tentative="1">
+      <w:start w:val="1"/>
+      <w:numFmt w:val="bullet"/>
+      <w:lvlText w:val=""/>
+      <w:lvlJc w:val="left"/>
+      <w:pPr>
+        <w:tabs>
+          <w:tab w:val="num" w:pos="5040"/>
+        </w:tabs>
+        <w:ind w:left="5040" w:hanging="360"/>
+      </w:pPr>
+      <w:rPr>
+        <w:rFonts w:ascii="Symbol" w:hAnsi="Symbol" w:hint="default"/>
+        <w:sz w:val="20"/>
+      </w:rPr>
+    </w:lvl>
+    <w:lvl w:ilvl="7" w:tentative="1">
+      <w:start w:val="1"/>
+      <w:numFmt w:val="bullet"/>
+      <w:lvlText w:val=""/>
+      <w:lvlJc w:val="left"/>
+      <w:pPr>
+        <w:tabs>
+          <w:tab w:val="num" w:pos="5760"/>
+        </w:tabs>
+        <w:ind w:left="5760" w:hanging="360"/>
+      </w:pPr>
+      <w:rPr>
+        <w:rFonts w:ascii="Symbol" w:hAnsi="Symbol" w:hint="default"/>
+        <w:sz w:val="20"/>
+      </w:rPr>
+    </w:lvl>
+    <w:lvl w:ilvl="8" w:tentative="1">
+      <w:start w:val="1"/>
+      <w:numFmt w:val="bullet"/>
+      <w:lvlText w:val=""/>
+      <w:lvlJc w:val="left"/>
+      <w:pPr>
+        <w:tabs>
+          <w:tab w:val="num" w:pos="6480"/>
+        </w:tabs>
+        <w:ind w:left="6480" w:hanging="360"/>
+      </w:pPr>
+      <w:rPr>
+        <w:rFonts w:ascii="Symbol" w:hAnsi="Symbol" w:hint="default"/>
+        <w:sz w:val="20"/>
+      </w:rPr>
+    </w:lvl>
+  </w:abstractNum>
+  <w:abstractNum w:abstractNumId="34" w15:restartNumberingAfterBreak="0">
+    <w:nsid w:val="71632AD0"/>
+    <w:multiLevelType w:val="hybridMultilevel"/>
+    <w:tmpl w:val="2B501076"/>
+    <w:lvl w:ilvl="0" w:tplc="0809000F">
+      <w:start w:val="1"/>
+      <w:numFmt w:val="decimal"/>
+      <w:lvlText w:val="%1."/>
+      <w:lvlJc w:val="left"/>
+      <w:pPr>
+        <w:ind w:left="720" w:hanging="360"/>
+      </w:pPr>
+    </w:lvl>
+    <w:lvl w:ilvl="1" w:tplc="08090019" w:tentative="1">
+      <w:start w:val="1"/>
+      <w:numFmt w:val="lowerLetter"/>
+      <w:lvlText w:val="%2."/>
+      <w:lvlJc w:val="left"/>
+      <w:pPr>
+        <w:ind w:left="1440" w:hanging="360"/>
+      </w:pPr>
+    </w:lvl>
+    <w:lvl w:ilvl="2" w:tplc="0809001B" w:tentative="1">
+      <w:start w:val="1"/>
+      <w:numFmt w:val="lowerRoman"/>
+      <w:lvlText w:val="%3."/>
+      <w:lvlJc w:val="right"/>
+      <w:pPr>
+        <w:ind w:left="2160" w:hanging="180"/>
+      </w:pPr>
+    </w:lvl>
+    <w:lvl w:ilvl="3" w:tplc="0809000F" w:tentative="1">
+      <w:start w:val="1"/>
+      <w:numFmt w:val="decimal"/>
+      <w:lvlText w:val="%4."/>
+      <w:lvlJc w:val="left"/>
+      <w:pPr>
+        <w:ind w:left="2880" w:hanging="360"/>
+      </w:pPr>
+    </w:lvl>
+    <w:lvl w:ilvl="4" w:tplc="08090019" w:tentative="1">
+      <w:start w:val="1"/>
+      <w:numFmt w:val="lowerLetter"/>
+      <w:lvlText w:val="%5."/>
+      <w:lvlJc w:val="left"/>
+      <w:pPr>
+        <w:ind w:left="3600" w:hanging="360"/>
+      </w:pPr>
+    </w:lvl>
+    <w:lvl w:ilvl="5" w:tplc="0809001B" w:tentative="1">
+      <w:start w:val="1"/>
+      <w:numFmt w:val="lowerRoman"/>
+      <w:lvlText w:val="%6."/>
+      <w:lvlJc w:val="right"/>
+      <w:pPr>
+        <w:ind w:left="4320" w:hanging="180"/>
+      </w:pPr>
+    </w:lvl>
+    <w:lvl w:ilvl="6" w:tplc="0809000F" w:tentative="1">
+      <w:start w:val="1"/>
+      <w:numFmt w:val="decimal"/>
+      <w:lvlText w:val="%7."/>
+      <w:lvlJc w:val="left"/>
+      <w:pPr>
+        <w:ind w:left="5040" w:hanging="360"/>
+      </w:pPr>
+    </w:lvl>
+    <w:lvl w:ilvl="7" w:tplc="08090019" w:tentative="1">
+      <w:start w:val="1"/>
+      <w:numFmt w:val="lowerLetter"/>
+      <w:lvlText w:val="%8."/>
+      <w:lvlJc w:val="left"/>
+      <w:pPr>
+        <w:ind w:left="5760" w:hanging="360"/>
+      </w:pPr>
+    </w:lvl>
+    <w:lvl w:ilvl="8" w:tplc="0809001B" w:tentative="1">
+      <w:start w:val="1"/>
+      <w:numFmt w:val="lowerRoman"/>
+      <w:lvlText w:val="%9."/>
+      <w:lvlJc w:val="right"/>
+      <w:pPr>
+        <w:ind w:left="6480" w:hanging="180"/>
+      </w:pPr>
+    </w:lvl>
+  </w:abstractNum>
+  <w:abstractNum w:abstractNumId="35" w15:restartNumberingAfterBreak="0">
     <w:nsid w:val="742D27F1"/>
     <w:multiLevelType w:val="hybridMultilevel"/>
     <w:tmpl w:val="EC52A284"/>
@@ -11952,7 +15411,7 @@
       </w:rPr>
     </w:lvl>
   </w:abstractNum>
-  <w:abstractNum w:abstractNumId="27" w15:restartNumberingAfterBreak="0">
+  <w:abstractNum w:abstractNumId="36" w15:restartNumberingAfterBreak="0">
     <w:nsid w:val="772237AB"/>
     <w:multiLevelType w:val="hybridMultilevel"/>
     <w:tmpl w:val="1CD0A7EC"/>
@@ -12065,7 +15524,7 @@
       </w:rPr>
     </w:lvl>
   </w:abstractNum>
-  <w:abstractNum w:abstractNumId="28" w15:restartNumberingAfterBreak="0">
+  <w:abstractNum w:abstractNumId="37" w15:restartNumberingAfterBreak="0">
     <w:nsid w:val="786D4459"/>
     <w:multiLevelType w:val="hybridMultilevel"/>
     <w:tmpl w:val="91C815A2"/>
@@ -12151,92 +15610,235 @@
       </w:pPr>
     </w:lvl>
   </w:abstractNum>
+  <w:abstractNum w:abstractNumId="38" w15:restartNumberingAfterBreak="0">
+    <w:nsid w:val="796F59E4"/>
+    <w:multiLevelType w:val="hybridMultilevel"/>
+    <w:tmpl w:val="9CD28A6A"/>
+    <w:lvl w:ilvl="0" w:tplc="08090001">
+      <w:start w:val="1"/>
+      <w:numFmt w:val="bullet"/>
+      <w:lvlText w:val=""/>
+      <w:lvlJc w:val="left"/>
+      <w:pPr>
+        <w:ind w:left="360" w:hanging="360"/>
+      </w:pPr>
+      <w:rPr>
+        <w:rFonts w:ascii="Symbol" w:hAnsi="Symbol" w:hint="default"/>
+      </w:rPr>
+    </w:lvl>
+    <w:lvl w:ilvl="1" w:tplc="08090003" w:tentative="1">
+      <w:start w:val="1"/>
+      <w:numFmt w:val="bullet"/>
+      <w:lvlText w:val="o"/>
+      <w:lvlJc w:val="left"/>
+      <w:pPr>
+        <w:ind w:left="1080" w:hanging="360"/>
+      </w:pPr>
+      <w:rPr>
+        <w:rFonts w:ascii="Courier New" w:hAnsi="Courier New" w:cs="Courier New" w:hint="default"/>
+      </w:rPr>
+    </w:lvl>
+    <w:lvl w:ilvl="2" w:tplc="08090005" w:tentative="1">
+      <w:start w:val="1"/>
+      <w:numFmt w:val="bullet"/>
+      <w:lvlText w:val=""/>
+      <w:lvlJc w:val="left"/>
+      <w:pPr>
+        <w:ind w:left="1800" w:hanging="360"/>
+      </w:pPr>
+      <w:rPr>
+        <w:rFonts w:ascii="Wingdings" w:hAnsi="Wingdings" w:hint="default"/>
+      </w:rPr>
+    </w:lvl>
+    <w:lvl w:ilvl="3" w:tplc="08090001" w:tentative="1">
+      <w:start w:val="1"/>
+      <w:numFmt w:val="bullet"/>
+      <w:lvlText w:val=""/>
+      <w:lvlJc w:val="left"/>
+      <w:pPr>
+        <w:ind w:left="2520" w:hanging="360"/>
+      </w:pPr>
+      <w:rPr>
+        <w:rFonts w:ascii="Symbol" w:hAnsi="Symbol" w:hint="default"/>
+      </w:rPr>
+    </w:lvl>
+    <w:lvl w:ilvl="4" w:tplc="08090003" w:tentative="1">
+      <w:start w:val="1"/>
+      <w:numFmt w:val="bullet"/>
+      <w:lvlText w:val="o"/>
+      <w:lvlJc w:val="left"/>
+      <w:pPr>
+        <w:ind w:left="3240" w:hanging="360"/>
+      </w:pPr>
+      <w:rPr>
+        <w:rFonts w:ascii="Courier New" w:hAnsi="Courier New" w:cs="Courier New" w:hint="default"/>
+      </w:rPr>
+    </w:lvl>
+    <w:lvl w:ilvl="5" w:tplc="08090005" w:tentative="1">
+      <w:start w:val="1"/>
+      <w:numFmt w:val="bullet"/>
+      <w:lvlText w:val=""/>
+      <w:lvlJc w:val="left"/>
+      <w:pPr>
+        <w:ind w:left="3960" w:hanging="360"/>
+      </w:pPr>
+      <w:rPr>
+        <w:rFonts w:ascii="Wingdings" w:hAnsi="Wingdings" w:hint="default"/>
+      </w:rPr>
+    </w:lvl>
+    <w:lvl w:ilvl="6" w:tplc="08090001" w:tentative="1">
+      <w:start w:val="1"/>
+      <w:numFmt w:val="bullet"/>
+      <w:lvlText w:val=""/>
+      <w:lvlJc w:val="left"/>
+      <w:pPr>
+        <w:ind w:left="4680" w:hanging="360"/>
+      </w:pPr>
+      <w:rPr>
+        <w:rFonts w:ascii="Symbol" w:hAnsi="Symbol" w:hint="default"/>
+      </w:rPr>
+    </w:lvl>
+    <w:lvl w:ilvl="7" w:tplc="08090003" w:tentative="1">
+      <w:start w:val="1"/>
+      <w:numFmt w:val="bullet"/>
+      <w:lvlText w:val="o"/>
+      <w:lvlJc w:val="left"/>
+      <w:pPr>
+        <w:ind w:left="5400" w:hanging="360"/>
+      </w:pPr>
+      <w:rPr>
+        <w:rFonts w:ascii="Courier New" w:hAnsi="Courier New" w:cs="Courier New" w:hint="default"/>
+      </w:rPr>
+    </w:lvl>
+    <w:lvl w:ilvl="8" w:tplc="08090005" w:tentative="1">
+      <w:start w:val="1"/>
+      <w:numFmt w:val="bullet"/>
+      <w:lvlText w:val=""/>
+      <w:lvlJc w:val="left"/>
+      <w:pPr>
+        <w:ind w:left="6120" w:hanging="360"/>
+      </w:pPr>
+      <w:rPr>
+        <w:rFonts w:ascii="Wingdings" w:hAnsi="Wingdings" w:hint="default"/>
+      </w:rPr>
+    </w:lvl>
+  </w:abstractNum>
   <w:num w:numId="1">
-    <w:abstractNumId w:val="22"/>
+    <w:abstractNumId w:val="29"/>
   </w:num>
   <w:num w:numId="2">
-    <w:abstractNumId w:val="12"/>
+    <w:abstractNumId w:val="17"/>
   </w:num>
   <w:num w:numId="3">
-    <w:abstractNumId w:val="13"/>
+    <w:abstractNumId w:val="18"/>
   </w:num>
   <w:num w:numId="4">
-    <w:abstractNumId w:val="25"/>
+    <w:abstractNumId w:val="32"/>
   </w:num>
   <w:num w:numId="5">
-    <w:abstractNumId w:val="4"/>
+    <w:abstractNumId w:val="5"/>
   </w:num>
   <w:num w:numId="6">
-    <w:abstractNumId w:val="21"/>
+    <w:abstractNumId w:val="28"/>
   </w:num>
   <w:num w:numId="7">
+    <w:abstractNumId w:val="24"/>
+  </w:num>
+  <w:num w:numId="8">
+    <w:abstractNumId w:val="26"/>
+  </w:num>
+  <w:num w:numId="9">
+    <w:abstractNumId w:val="15"/>
+  </w:num>
+  <w:num w:numId="10">
     <w:abstractNumId w:val="19"/>
   </w:num>
-  <w:num w:numId="8">
-    <w:abstractNumId w:val="20"/>
-  </w:num>
-  <w:num w:numId="9">
-    <w:abstractNumId w:val="11"/>
-  </w:num>
-  <w:num w:numId="10">
-    <w:abstractNumId w:val="14"/>
-  </w:num>
   <w:num w:numId="11">
-    <w:abstractNumId w:val="6"/>
+    <w:abstractNumId w:val="7"/>
   </w:num>
   <w:num w:numId="12">
     <w:abstractNumId w:val="0"/>
   </w:num>
   <w:num w:numId="13">
-    <w:abstractNumId w:val="8"/>
+    <w:abstractNumId w:val="10"/>
   </w:num>
   <w:num w:numId="14">
+    <w:abstractNumId w:val="30"/>
+  </w:num>
+  <w:num w:numId="15">
+    <w:abstractNumId w:val="35"/>
+  </w:num>
+  <w:num w:numId="16">
+    <w:abstractNumId w:val="36"/>
+  </w:num>
+  <w:num w:numId="17">
+    <w:abstractNumId w:val="21"/>
+  </w:num>
+  <w:num w:numId="18">
+    <w:abstractNumId w:val="22"/>
+  </w:num>
+  <w:num w:numId="19">
     <w:abstractNumId w:val="23"/>
   </w:num>
-  <w:num w:numId="15">
-    <w:abstractNumId w:val="26"/>
-  </w:num>
-  <w:num w:numId="16">
-    <w:abstractNumId w:val="27"/>
-  </w:num>
-  <w:num w:numId="17">
-    <w:abstractNumId w:val="16"/>
-  </w:num>
-  <w:num w:numId="18">
-    <w:abstractNumId w:val="17"/>
-  </w:num>
-  <w:num w:numId="19">
-    <w:abstractNumId w:val="18"/>
-  </w:num>
   <w:num w:numId="20">
-    <w:abstractNumId w:val="24"/>
+    <w:abstractNumId w:val="31"/>
   </w:num>
   <w:num w:numId="21">
+    <w:abstractNumId w:val="4"/>
+  </w:num>
+  <w:num w:numId="22">
     <w:abstractNumId w:val="3"/>
   </w:num>
-  <w:num w:numId="22">
-    <w:abstractNumId w:val="2"/>
-  </w:num>
   <w:num w:numId="23">
-    <w:abstractNumId w:val="15"/>
+    <w:abstractNumId w:val="20"/>
   </w:num>
   <w:num w:numId="24">
-    <w:abstractNumId w:val="5"/>
+    <w:abstractNumId w:val="6"/>
   </w:num>
   <w:num w:numId="25">
-    <w:abstractNumId w:val="10"/>
+    <w:abstractNumId w:val="12"/>
   </w:num>
   <w:num w:numId="26">
-    <w:abstractNumId w:val="28"/>
+    <w:abstractNumId w:val="37"/>
   </w:num>
   <w:num w:numId="27">
-    <w:abstractNumId w:val="9"/>
+    <w:abstractNumId w:val="11"/>
   </w:num>
   <w:num w:numId="28">
-    <w:abstractNumId w:val="7"/>
+    <w:abstractNumId w:val="9"/>
   </w:num>
   <w:num w:numId="29">
     <w:abstractNumId w:val="1"/>
+  </w:num>
+  <w:num w:numId="30">
+    <w:abstractNumId w:val="16"/>
+  </w:num>
+  <w:num w:numId="31">
+    <w:abstractNumId w:val="8"/>
+  </w:num>
+  <w:num w:numId="32">
+    <w:abstractNumId w:val="13"/>
+  </w:num>
+  <w:num w:numId="33">
+    <w:abstractNumId w:val="27"/>
+  </w:num>
+  <w:num w:numId="34">
+    <w:abstractNumId w:val="2"/>
+  </w:num>
+  <w:num w:numId="35">
+    <w:abstractNumId w:val="38"/>
+  </w:num>
+  <w:num w:numId="36">
+    <w:abstractNumId w:val="34"/>
+  </w:num>
+  <w:num w:numId="37">
+    <w:abstractNumId w:val="14"/>
+  </w:num>
+  <w:num w:numId="38">
+    <w:abstractNumId w:val="25"/>
+  </w:num>
+  <w:num w:numId="39">
+    <w:abstractNumId w:val="33"/>
   </w:num>
 </w:numbering>
 </file>
@@ -12679,6 +16281,29 @@
       <w:szCs w:val="26"/>
     </w:rPr>
   </w:style>
+  <w:style w:type="paragraph" w:styleId="Heading4">
+    <w:name w:val="heading 4"/>
+    <w:basedOn w:val="Normal"/>
+    <w:next w:val="Normal"/>
+    <w:link w:val="Heading4Char"/>
+    <w:uiPriority w:val="9"/>
+    <w:semiHidden/>
+    <w:unhideWhenUsed/>
+    <w:qFormat/>
+    <w:rsid w:val="00010D8E"/>
+    <w:pPr>
+      <w:keepNext/>
+      <w:keepLines/>
+      <w:spacing w:before="40" w:after="0"/>
+      <w:outlineLvl w:val="3"/>
+    </w:pPr>
+    <w:rPr>
+      <w:rFonts w:asciiTheme="majorHAnsi" w:eastAsiaTheme="majorEastAsia" w:hAnsiTheme="majorHAnsi" w:cstheme="majorBidi"/>
+      <w:i/>
+      <w:iCs/>
+      <w:color w:val="2E74B5" w:themeColor="accent1" w:themeShade="BF"/>
+    </w:rPr>
+  </w:style>
   <w:style w:type="character" w:default="1" w:styleId="DefaultParagraphFont">
     <w:name w:val="Default Paragraph Font"/>
     <w:uiPriority w:val="1"/>
@@ -12948,6 +16573,20 @@
       <w:iCs/>
     </w:rPr>
   </w:style>
+  <w:style w:type="character" w:customStyle="1" w:styleId="Heading4Char">
+    <w:name w:val="Heading 4 Char"/>
+    <w:basedOn w:val="DefaultParagraphFont"/>
+    <w:link w:val="Heading4"/>
+    <w:uiPriority w:val="9"/>
+    <w:semiHidden/>
+    <w:rsid w:val="00010D8E"/>
+    <w:rPr>
+      <w:rFonts w:asciiTheme="majorHAnsi" w:eastAsiaTheme="majorEastAsia" w:hAnsiTheme="majorHAnsi" w:cstheme="majorBidi"/>
+      <w:i/>
+      <w:iCs/>
+      <w:color w:val="2E74B5" w:themeColor="accent1" w:themeShade="BF"/>
+    </w:rPr>
+  </w:style>
 </w:styles>
 </file>
 

</xml_diff>

<commit_message>
add List operation in c#
</commit_message>
<xml_diff>
--- a/Practice Notes C#.docx
+++ b/Practice Notes C#.docx
@@ -11293,6 +11293,26 @@
         </w:tc>
       </w:tr>
     </w:tbl>
+    <w:p>
+      <w:pPr>
+        <w:rPr>
+          <w:rFonts w:cstheme="minorHAnsi"/>
+          <w:b/>
+          <w:sz w:val="28"/>
+          <w:szCs w:val="28"/>
+        </w:rPr>
+      </w:pPr>
+      <w:r>
+        <w:rPr>
+          <w:rFonts w:cstheme="minorHAnsi"/>
+          <w:b/>
+          <w:sz w:val="28"/>
+          <w:szCs w:val="28"/>
+        </w:rPr>
+        <w:lastRenderedPageBreak/>
+        <w:t>List Methods:</w:t>
+      </w:r>
+    </w:p>
     <w:p>
       <w:pPr>
         <w:rPr>

</xml_diff>